<commit_message>
Added quiz in courses
</commit_message>
<xml_diff>
--- a/wwwroot/uploads/Advanced SQL 2_e961e4b3-8c8a-4020-a01b-4240cbfda11b.docx
+++ b/wwwroot/uploads/Advanced SQL 2_e961e4b3-8c8a-4020-a01b-4240cbfda11b.docx
@@ -77,6 +77,7 @@
       <w:r>
         <w:rPr>
           <w:rFonts w:ascii="Times New Roman" w:hAnsi="Times New Roman" w:cs="Times New Roman"/>
+          <w:noProof/>
         </w:rPr>
         <w:drawing>
           <wp:anchor distT="0" distB="0" distL="114300" distR="114300" simplePos="0" relativeHeight="251658240" behindDoc="1" locked="0" layoutInCell="1" allowOverlap="1" wp14:anchorId="6D4C7035" wp14:editId="30123967">
@@ -259,25 +260,42 @@
           <w:rFonts w:ascii="Times New Roman" w:hAnsi="Times New Roman" w:cs="Times New Roman"/>
           <w:lang w:val="en-GB"/>
         </w:rPr>
-        <w:t xml:space="preserve"> t</w:t>
-      </w:r>
-      <w:r>
-        <w:rPr>
-          <w:rFonts w:ascii="Times New Roman" w:hAnsi="Times New Roman" w:cs="Times New Roman"/>
-          <w:lang w:val="en-GB"/>
-        </w:rPr>
-        <w:t>he sub query would return more than one row.</w:t>
-      </w:r>
-    </w:p>
-    <w:p>
-      <w:pPr>
-        <w:rPr>
-          <w:rFonts w:ascii="Times New Roman" w:hAnsi="Times New Roman" w:cs="Times New Roman"/>
-        </w:rPr>
-      </w:pPr>
-      <w:r>
-        <w:rPr>
-          <w:rFonts w:ascii="Times New Roman" w:hAnsi="Times New Roman" w:cs="Times New Roman"/>
+        <w:t xml:space="preserve"> </w:t>
+      </w:r>
+      <w:proofErr w:type="gramStart"/>
+      <w:r>
+        <w:rPr>
+          <w:rFonts w:ascii="Times New Roman" w:hAnsi="Times New Roman" w:cs="Times New Roman"/>
+          <w:lang w:val="en-GB"/>
+        </w:rPr>
+        <w:t>t</w:t>
+      </w:r>
+      <w:r>
+        <w:rPr>
+          <w:rFonts w:ascii="Times New Roman" w:hAnsi="Times New Roman" w:cs="Times New Roman"/>
+          <w:lang w:val="en-GB"/>
+        </w:rPr>
+        <w:t>he sub</w:t>
+      </w:r>
+      <w:proofErr w:type="gramEnd"/>
+      <w:r>
+        <w:rPr>
+          <w:rFonts w:ascii="Times New Roman" w:hAnsi="Times New Roman" w:cs="Times New Roman"/>
+          <w:lang w:val="en-GB"/>
+        </w:rPr>
+        <w:t xml:space="preserve"> query would return more than one row.</w:t>
+      </w:r>
+    </w:p>
+    <w:p>
+      <w:pPr>
+        <w:rPr>
+          <w:rFonts w:ascii="Times New Roman" w:hAnsi="Times New Roman" w:cs="Times New Roman"/>
+        </w:rPr>
+      </w:pPr>
+      <w:r>
+        <w:rPr>
+          <w:rFonts w:ascii="Times New Roman" w:hAnsi="Times New Roman" w:cs="Times New Roman"/>
+          <w:noProof/>
         </w:rPr>
         <w:drawing>
           <wp:anchor distT="0" distB="0" distL="114300" distR="114300" simplePos="0" relativeHeight="251659264" behindDoc="1" locked="0" layoutInCell="1" allowOverlap="1" wp14:anchorId="11EB3222" wp14:editId="7F508293">
@@ -433,14 +451,7 @@
           <w:rFonts w:ascii="Times New Roman" w:hAnsi="Times New Roman" w:cs="Times New Roman"/>
           <w:lang w:val="en-GB"/>
         </w:rPr>
-        <w:t>Therefore,</w:t>
-      </w:r>
-      <w:r>
-        <w:rPr>
-          <w:rFonts w:ascii="Times New Roman" w:hAnsi="Times New Roman" w:cs="Times New Roman"/>
-          <w:lang w:val="en-GB"/>
-        </w:rPr>
-        <w:t xml:space="preserve"> we need special operators</w:t>
+        <w:t>Therefore, we need special operators</w:t>
       </w:r>
       <w:r>
         <w:rPr>
@@ -551,21 +562,7 @@
           <w:rFonts w:ascii="Times New Roman" w:hAnsi="Times New Roman" w:cs="Times New Roman"/>
           <w:lang w:val="en-GB"/>
         </w:rPr>
-        <w:t xml:space="preserve">When IN is used </w:t>
-      </w:r>
-      <w:r>
-        <w:rPr>
-          <w:rFonts w:ascii="Times New Roman" w:hAnsi="Times New Roman" w:cs="Times New Roman"/>
-          <w:lang w:val="en-GB"/>
-        </w:rPr>
-        <w:t>all</w:t>
-      </w:r>
-      <w:r>
-        <w:rPr>
-          <w:rFonts w:ascii="Times New Roman" w:hAnsi="Times New Roman" w:cs="Times New Roman"/>
-          <w:lang w:val="en-GB"/>
-        </w:rPr>
-        <w:t xml:space="preserve"> the values in the outer query are matched against a list of values returned by the inner query</w:t>
+        <w:t>When IN is used all the values in the outer query are matched against a list of values returned by the inner query</w:t>
       </w:r>
       <w:r>
         <w:rPr>
@@ -599,6 +596,7 @@
       <w:r>
         <w:rPr>
           <w:rFonts w:ascii="Times New Roman" w:hAnsi="Times New Roman" w:cs="Times New Roman"/>
+          <w:noProof/>
         </w:rPr>
         <w:drawing>
           <wp:anchor distT="0" distB="0" distL="114300" distR="114300" simplePos="0" relativeHeight="251660288" behindDoc="1" locked="0" layoutInCell="1" allowOverlap="1" wp14:anchorId="461281A0" wp14:editId="45ECE3E1">
@@ -797,6 +795,7 @@
       <w:r>
         <w:rPr>
           <w:rFonts w:ascii="Times New Roman" w:hAnsi="Times New Roman" w:cs="Times New Roman"/>
+          <w:noProof/>
         </w:rPr>
         <w:drawing>
           <wp:anchor distT="0" distB="0" distL="114300" distR="114300" simplePos="0" relativeHeight="251661312" behindDoc="1" locked="0" layoutInCell="1" allowOverlap="1" wp14:anchorId="61B41EEC" wp14:editId="0E4DA3CE">
@@ -935,6 +934,7 @@
       <w:r>
         <w:rPr>
           <w:rFonts w:ascii="Times New Roman" w:hAnsi="Times New Roman" w:cs="Times New Roman"/>
+          <w:noProof/>
         </w:rPr>
         <w:lastRenderedPageBreak/>
         <w:drawing>
@@ -1117,20 +1117,28 @@
           <w:rFonts w:ascii="Times New Roman" w:hAnsi="Times New Roman" w:cs="Times New Roman"/>
         </w:rPr>
       </w:pPr>
-      <w:r>
-        <w:rPr>
-          <w:rFonts w:ascii="Times New Roman" w:hAnsi="Times New Roman" w:cs="Times New Roman"/>
+    </w:p>
+    <w:p>
+      <w:pPr>
+        <w:rPr>
+          <w:rFonts w:ascii="Times New Roman" w:hAnsi="Times New Roman" w:cs="Times New Roman"/>
+        </w:rPr>
+      </w:pPr>
+      <w:r>
+        <w:rPr>
+          <w:rFonts w:ascii="Times New Roman" w:hAnsi="Times New Roman" w:cs="Times New Roman"/>
+          <w:noProof/>
         </w:rPr>
         <w:drawing>
-          <wp:anchor distT="0" distB="0" distL="114300" distR="114300" simplePos="0" relativeHeight="251667456" behindDoc="1" locked="0" layoutInCell="1" allowOverlap="1" wp14:anchorId="47D164CB" wp14:editId="7E64653E">
+          <wp:anchor distT="0" distB="0" distL="114300" distR="114300" simplePos="0" relativeHeight="251667456" behindDoc="1" locked="0" layoutInCell="1" allowOverlap="1" wp14:anchorId="47D164CB" wp14:editId="3A04F6E1">
             <wp:simplePos x="0" y="0"/>
             <wp:positionH relativeFrom="column">
-              <wp:posOffset>665018</wp:posOffset>
+              <wp:posOffset>568399</wp:posOffset>
             </wp:positionH>
             <wp:positionV relativeFrom="paragraph">
-              <wp:posOffset>309892</wp:posOffset>
+              <wp:posOffset>16510</wp:posOffset>
             </wp:positionV>
-            <wp:extent cx="4495478" cy="3239984"/>
+            <wp:extent cx="4495165" cy="3239770"/>
             <wp:effectExtent l="0" t="0" r="635" b="0"/>
             <wp:wrapTight wrapText="bothSides">
               <wp:wrapPolygon edited="0">
@@ -1167,7 +1175,7 @@
                   <pic:spPr>
                     <a:xfrm>
                       <a:off x="0" y="0"/>
-                      <a:ext cx="4495478" cy="3239984"/>
+                      <a:ext cx="4495165" cy="3239770"/>
                     </a:xfrm>
                     <a:prstGeom prst="rect">
                       <a:avLst/>
@@ -1186,78 +1194,6 @@
           <w:rFonts w:ascii="Times New Roman" w:hAnsi="Times New Roman" w:cs="Times New Roman"/>
         </w:rPr>
       </w:pPr>
-      <w:r>
-        <w:rPr>
-          <w:rFonts w:ascii="Times New Roman" w:hAnsi="Times New Roman" w:cs="Times New Roman"/>
-          <w:noProof/>
-        </w:rPr>
-        <mc:AlternateContent>
-          <mc:Choice Requires="wpi">
-            <w:drawing>
-              <wp:anchor distT="0" distB="0" distL="114300" distR="114300" simplePos="0" relativeHeight="251664384" behindDoc="0" locked="0" layoutInCell="1" allowOverlap="1" wp14:anchorId="05EBCC0E" wp14:editId="3365BD7A">
-                <wp:simplePos x="0" y="0"/>
-                <wp:positionH relativeFrom="column">
-                  <wp:posOffset>891871</wp:posOffset>
-                </wp:positionH>
-                <wp:positionV relativeFrom="paragraph">
-                  <wp:posOffset>-247690</wp:posOffset>
-                </wp:positionV>
-                <wp:extent cx="1957320" cy="565200"/>
-                <wp:effectExtent l="38100" t="38100" r="5080" b="44450"/>
-                <wp:wrapNone/>
-                <wp:docPr id="1874259424" name="Ink 2"/>
-                <wp:cNvGraphicFramePr/>
-                <a:graphic xmlns:a="http://schemas.openxmlformats.org/drawingml/2006/main">
-                  <a:graphicData uri="http://schemas.microsoft.com/office/word/2010/wordprocessingInk">
-                    <w14:contentPart bwMode="auto" r:id="rId11">
-                      <w14:nvContentPartPr>
-                        <w14:cNvContentPartPr/>
-                      </w14:nvContentPartPr>
-                      <w14:xfrm>
-                        <a:off x="0" y="0"/>
-                        <a:ext cx="1957320" cy="565200"/>
-                      </w14:xfrm>
-                    </w14:contentPart>
-                  </a:graphicData>
-                </a:graphic>
-              </wp:anchor>
-            </w:drawing>
-          </mc:Choice>
-          <mc:Fallback>
-            <w:pict>
-              <v:shapetype w14:anchorId="2E374944" id="_x0000_t75" coordsize="21600,21600" o:spt="75" o:preferrelative="t" path="m@4@5l@4@11@9@11@9@5xe" filled="f" stroked="f">
-                <v:stroke joinstyle="miter"/>
-                <v:formulas>
-                  <v:f eqn="if lineDrawn pixelLineWidth 0"/>
-                  <v:f eqn="sum @0 1 0"/>
-                  <v:f eqn="sum 0 0 @1"/>
-                  <v:f eqn="prod @2 1 2"/>
-                  <v:f eqn="prod @3 21600 pixelWidth"/>
-                  <v:f eqn="prod @3 21600 pixelHeight"/>
-                  <v:f eqn="sum @0 0 1"/>
-                  <v:f eqn="prod @6 1 2"/>
-                  <v:f eqn="prod @7 21600 pixelWidth"/>
-                  <v:f eqn="sum @8 21600 0"/>
-                  <v:f eqn="prod @7 21600 pixelHeight"/>
-                  <v:f eqn="sum @10 21600 0"/>
-                </v:formulas>
-                <v:path o:extrusionok="f" gradientshapeok="t" o:connecttype="rect"/>
-                <o:lock v:ext="edit" aspectratio="t"/>
-              </v:shapetype>
-              <v:shape id="Ink 2" o:spid="_x0000_s1026" type="#_x0000_t75" style="position:absolute;margin-left:69.75pt;margin-top:-20pt;width:155.1pt;height:45.45pt;z-index:251664384;visibility:visible;mso-wrap-style:square;mso-wrap-distance-left:9pt;mso-wrap-distance-top:0;mso-wrap-distance-right:9pt;mso-wrap-distance-bottom:0;mso-position-horizontal:absolute;mso-position-horizontal-relative:text;mso-position-vertical:absolute;mso-position-vertical-relative:text" o:gfxdata="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">
-                <v:imagedata r:id="rId12" o:title=""/>
-              </v:shape>
-            </w:pict>
-          </mc:Fallback>
-        </mc:AlternateContent>
-      </w:r>
-    </w:p>
-    <w:p>
-      <w:pPr>
-        <w:rPr>
-          <w:rFonts w:ascii="Times New Roman" w:hAnsi="Times New Roman" w:cs="Times New Roman"/>
-        </w:rPr>
-      </w:pPr>
     </w:p>
     <w:p>
       <w:pPr>
@@ -1415,21 +1351,7 @@
           <w:rFonts w:ascii="Times New Roman" w:hAnsi="Times New Roman" w:cs="Times New Roman"/>
           <w:lang w:val="en-GB"/>
         </w:rPr>
-        <w:t>A join is used when a SQL query requires data from more than one table in the database.</w:t>
-      </w:r>
-      <w:r>
-        <w:rPr>
-          <w:rFonts w:ascii="Times New Roman" w:hAnsi="Times New Roman" w:cs="Times New Roman"/>
-          <w:lang w:val="en-GB"/>
-        </w:rPr>
-        <w:t xml:space="preserve"> </w:t>
-      </w:r>
-      <w:r>
-        <w:rPr>
-          <w:rFonts w:ascii="Times New Roman" w:hAnsi="Times New Roman" w:cs="Times New Roman"/>
-          <w:lang w:val="en-GB"/>
-        </w:rPr>
-        <w:t>Rows in one table may be joined to rows in another table according to common values existing in corresponding columns.</w:t>
+        <w:t>A join is used when a SQL query requires data from more than one table in the database. Rows in one table may be joined to rows in another table according to common values existing in corresponding columns.</w:t>
       </w:r>
     </w:p>
     <w:p>
@@ -1562,6 +1484,7 @@
       <w:r>
         <w:rPr>
           <w:rFonts w:ascii="Times New Roman" w:hAnsi="Times New Roman" w:cs="Times New Roman"/>
+          <w:noProof/>
         </w:rPr>
         <w:drawing>
           <wp:anchor distT="0" distB="0" distL="114300" distR="114300" simplePos="0" relativeHeight="251668480" behindDoc="1" locked="0" layoutInCell="1" allowOverlap="1" wp14:anchorId="69FF2FDF" wp14:editId="60EAB232">
@@ -1595,7 +1518,7 @@
                     <pic:cNvPicPr/>
                   </pic:nvPicPr>
                   <pic:blipFill>
-                    <a:blip r:embed="rId13">
+                    <a:blip r:embed="rId11">
                       <a:extLst>
                         <a:ext uri="{28A0092B-C50C-407E-A947-70E740481C1C}">
                           <a14:useLocalDpi xmlns:a14="http://schemas.microsoft.com/office/drawing/2010/main" val="0"/>
@@ -1758,6 +1681,7 @@
       <w:r>
         <w:rPr>
           <w:rFonts w:ascii="Times New Roman" w:hAnsi="Times New Roman" w:cs="Times New Roman"/>
+          <w:noProof/>
         </w:rPr>
         <w:drawing>
           <wp:anchor distT="0" distB="0" distL="114300" distR="114300" simplePos="0" relativeHeight="251672576" behindDoc="1" locked="0" layoutInCell="1" allowOverlap="1" wp14:anchorId="55393AAD" wp14:editId="7A127BE7">
@@ -1791,7 +1715,7 @@
                     <pic:cNvPicPr/>
                   </pic:nvPicPr>
                   <pic:blipFill>
-                    <a:blip r:embed="rId14">
+                    <a:blip r:embed="rId12">
                       <a:extLst>
                         <a:ext uri="{28A0092B-C50C-407E-A947-70E740481C1C}">
                           <a14:useLocalDpi xmlns:a14="http://schemas.microsoft.com/office/drawing/2010/main" val="0"/>
@@ -1855,6 +1779,7 @@
       <w:r>
         <w:rPr>
           <w:rFonts w:ascii="Times New Roman" w:hAnsi="Times New Roman" w:cs="Times New Roman"/>
+          <w:noProof/>
         </w:rPr>
         <w:drawing>
           <wp:anchor distT="0" distB="0" distL="114300" distR="114300" simplePos="0" relativeHeight="251670528" behindDoc="1" locked="0" layoutInCell="1" allowOverlap="1" wp14:anchorId="692AC2AC" wp14:editId="26BB0467">
@@ -1888,7 +1813,7 @@
                     <pic:cNvPicPr/>
                   </pic:nvPicPr>
                   <pic:blipFill>
-                    <a:blip r:embed="rId15">
+                    <a:blip r:embed="rId13">
                       <a:extLst>
                         <a:ext uri="{28A0092B-C50C-407E-A947-70E740481C1C}">
                           <a14:useLocalDpi xmlns:a14="http://schemas.microsoft.com/office/drawing/2010/main" val="0"/>
@@ -1917,6 +1842,7 @@
       <w:r>
         <w:rPr>
           <w:rFonts w:ascii="Times New Roman" w:hAnsi="Times New Roman" w:cs="Times New Roman"/>
+          <w:noProof/>
         </w:rPr>
         <w:drawing>
           <wp:anchor distT="0" distB="0" distL="114300" distR="114300" simplePos="0" relativeHeight="251669504" behindDoc="1" locked="0" layoutInCell="1" allowOverlap="1" wp14:anchorId="65C21D41" wp14:editId="0F6E973F">
@@ -1950,7 +1876,7 @@
                     <pic:cNvPicPr/>
                   </pic:nvPicPr>
                   <pic:blipFill>
-                    <a:blip r:embed="rId16">
+                    <a:blip r:embed="rId14">
                       <a:extLst>
                         <a:ext uri="{28A0092B-C50C-407E-A947-70E740481C1C}">
                           <a14:useLocalDpi xmlns:a14="http://schemas.microsoft.com/office/drawing/2010/main" val="0"/>
@@ -1993,6 +1919,7 @@
       <w:r>
         <w:rPr>
           <w:rFonts w:ascii="Times New Roman" w:hAnsi="Times New Roman" w:cs="Times New Roman"/>
+          <w:noProof/>
         </w:rPr>
         <w:drawing>
           <wp:anchor distT="0" distB="0" distL="114300" distR="114300" simplePos="0" relativeHeight="251671552" behindDoc="1" locked="0" layoutInCell="1" allowOverlap="1" wp14:anchorId="2D6CCFF4" wp14:editId="0E502B62">
@@ -2026,7 +1953,7 @@
                     <pic:cNvPicPr/>
                   </pic:nvPicPr>
                   <pic:blipFill>
-                    <a:blip r:embed="rId17">
+                    <a:blip r:embed="rId15">
                       <a:extLst>
                         <a:ext uri="{28A0092B-C50C-407E-A947-70E740481C1C}">
                           <a14:useLocalDpi xmlns:a14="http://schemas.microsoft.com/office/drawing/2010/main" val="0"/>
@@ -2146,6 +2073,7 @@
       <w:r>
         <w:rPr>
           <w:rFonts w:ascii="Times New Roman" w:hAnsi="Times New Roman" w:cs="Times New Roman"/>
+          <w:noProof/>
         </w:rPr>
         <w:lastRenderedPageBreak/>
         <w:drawing>
@@ -2180,7 +2108,7 @@
                     <pic:cNvPicPr/>
                   </pic:nvPicPr>
                   <pic:blipFill>
-                    <a:blip r:embed="rId18">
+                    <a:blip r:embed="rId16">
                       <a:extLst>
                         <a:ext uri="{28A0092B-C50C-407E-A947-70E740481C1C}">
                           <a14:useLocalDpi xmlns:a14="http://schemas.microsoft.com/office/drawing/2010/main" val="0"/>
@@ -2330,6 +2258,7 @@
       <w:r>
         <w:rPr>
           <w:rFonts w:ascii="Times New Roman" w:hAnsi="Times New Roman" w:cs="Times New Roman"/>
+          <w:noProof/>
         </w:rPr>
         <w:drawing>
           <wp:anchor distT="0" distB="0" distL="114300" distR="114300" simplePos="0" relativeHeight="251674624" behindDoc="1" locked="0" layoutInCell="1" allowOverlap="1" wp14:anchorId="11881B7F" wp14:editId="175E0327">
@@ -2363,7 +2292,7 @@
                     <pic:cNvPicPr/>
                   </pic:nvPicPr>
                   <pic:blipFill>
-                    <a:blip r:embed="rId19">
+                    <a:blip r:embed="rId17">
                       <a:extLst>
                         <a:ext uri="{28A0092B-C50C-407E-A947-70E740481C1C}">
                           <a14:useLocalDpi xmlns:a14="http://schemas.microsoft.com/office/drawing/2010/main" val="0"/>
@@ -2480,28 +2409,7 @@
           <w:rFonts w:ascii="Times New Roman" w:hAnsi="Times New Roman" w:cs="Times New Roman"/>
           <w:lang w:val="en-GB"/>
         </w:rPr>
-        <w:t>Generally,</w:t>
-      </w:r>
-      <w:r>
-        <w:rPr>
-          <w:rFonts w:ascii="Times New Roman" w:hAnsi="Times New Roman" w:cs="Times New Roman"/>
-          <w:lang w:val="en-GB"/>
-        </w:rPr>
-        <w:t xml:space="preserve"> we would join tables </w:t>
-      </w:r>
-      <w:r>
-        <w:rPr>
-          <w:rFonts w:ascii="Times New Roman" w:hAnsi="Times New Roman" w:cs="Times New Roman"/>
-          <w:lang w:val="en-GB"/>
-        </w:rPr>
-        <w:t>to</w:t>
-      </w:r>
-      <w:r>
-        <w:rPr>
-          <w:rFonts w:ascii="Times New Roman" w:hAnsi="Times New Roman" w:cs="Times New Roman"/>
-          <w:lang w:val="en-GB"/>
-        </w:rPr>
-        <w:t xml:space="preserve"> determine which ‘rows’ from the ‘joined’ table satisfied certain specifications. </w:t>
+        <w:t xml:space="preserve">Generally, we would join tables to determine which ‘rows’ from the ‘joined’ table satisfied certain specifications. </w:t>
       </w:r>
     </w:p>
     <w:p>
@@ -2563,6 +2471,7 @@
       <w:r>
         <w:rPr>
           <w:rFonts w:ascii="Times New Roman" w:hAnsi="Times New Roman" w:cs="Times New Roman"/>
+          <w:noProof/>
         </w:rPr>
         <w:lastRenderedPageBreak/>
         <w:drawing>
@@ -2597,7 +2506,7 @@
                     <pic:cNvPicPr/>
                   </pic:nvPicPr>
                   <pic:blipFill>
-                    <a:blip r:embed="rId20">
+                    <a:blip r:embed="rId18">
                       <a:extLst>
                         <a:ext uri="{28A0092B-C50C-407E-A947-70E740481C1C}">
                           <a14:useLocalDpi xmlns:a14="http://schemas.microsoft.com/office/drawing/2010/main" val="0"/>
@@ -2711,6 +2620,7 @@
       <w:r>
         <w:rPr>
           <w:rFonts w:ascii="Times New Roman" w:hAnsi="Times New Roman" w:cs="Times New Roman"/>
+          <w:noProof/>
         </w:rPr>
         <w:drawing>
           <wp:anchor distT="0" distB="0" distL="114300" distR="114300" simplePos="0" relativeHeight="251676672" behindDoc="1" locked="0" layoutInCell="1" allowOverlap="1" wp14:anchorId="3EC9F3D3" wp14:editId="60C3C04F">
@@ -2744,7 +2654,7 @@
                     <pic:cNvPicPr/>
                   </pic:nvPicPr>
                   <pic:blipFill>
-                    <a:blip r:embed="rId21">
+                    <a:blip r:embed="rId19">
                       <a:extLst>
                         <a:ext uri="{28A0092B-C50C-407E-A947-70E740481C1C}">
                           <a14:useLocalDpi xmlns:a14="http://schemas.microsoft.com/office/drawing/2010/main" val="0"/>
@@ -2847,6 +2757,7 @@
       <w:r>
         <w:rPr>
           <w:rFonts w:ascii="Times New Roman" w:hAnsi="Times New Roman" w:cs="Times New Roman"/>
+          <w:noProof/>
           <w:lang w:val="en-GB"/>
         </w:rPr>
         <w:lastRenderedPageBreak/>
@@ -2882,7 +2793,7 @@
                     <pic:cNvPicPr/>
                   </pic:nvPicPr>
                   <pic:blipFill>
-                    <a:blip r:embed="rId22">
+                    <a:blip r:embed="rId20">
                       <a:extLst>
                         <a:ext uri="{28A0092B-C50C-407E-A947-70E740481C1C}">
                           <a14:useLocalDpi xmlns:a14="http://schemas.microsoft.com/office/drawing/2010/main" val="0"/>
@@ -4916,6 +4827,7 @@
   <w:style w:type="character" w:default="1" w:styleId="DefaultParagraphFont">
     <w:name w:val="Default Paragraph Font"/>
     <w:uiPriority w:val="1"/>
+    <w:semiHidden/>
     <w:unhideWhenUsed/>
   </w:style>
   <w:style w:type="table" w:default="1" w:styleId="TableNormal">
@@ -5248,34 +5160,6 @@
 </w:styles>
 </file>
 
-<file path=word/ink/ink1.xml><?xml version="1.0" encoding="utf-8"?>
-<inkml:ink xmlns:inkml="http://www.w3.org/2003/InkML">
-  <inkml:definitions>
-    <inkml:context xml:id="ctx0">
-      <inkml:inkSource xml:id="inkSrc0">
-        <inkml:traceFormat>
-          <inkml:channel name="X" type="integer" min="-2.14748E9" max="2.14748E9" units="cm"/>
-          <inkml:channel name="Y" type="integer" min="-2.14748E9" max="2.14748E9" units="cm"/>
-          <inkml:channel name="F" type="integer" max="32767" units="dev"/>
-        </inkml:traceFormat>
-        <inkml:channelProperties>
-          <inkml:channelProperty channel="X" name="resolution" value="1000" units="1/cm"/>
-          <inkml:channelProperty channel="Y" name="resolution" value="1000" units="1/cm"/>
-          <inkml:channelProperty channel="F" name="resolution" value="0" units="1/dev"/>
-        </inkml:channelProperties>
-      </inkml:inkSource>
-      <inkml:timestamp xml:id="ts0" timeString="2025-03-31T14:36:59.984"/>
-    </inkml:context>
-    <inkml:brush xml:id="br0">
-      <inkml:brushProperty name="width" value="0.035" units="cm"/>
-      <inkml:brushProperty name="height" value="0.035" units="cm"/>
-      <inkml:brushProperty name="color" value="#FFFFFF"/>
-    </inkml:brush>
-  </inkml:definitions>
-  <inkml:trace contextRef="#ctx0" brushRef="#br0">1480 772 24575,'0'-2'0,"1"0"0,-1-1 0,1 1 0,-1-1 0,1 1 0,0 0 0,0-1 0,0 1 0,0 0 0,1 0 0,-1 0 0,1 0 0,-1 0 0,1 0 0,0 0 0,-1 0 0,1 1 0,3-3 0,41-24 0,-41 25 0,39-17 0,0 2 0,0 2 0,65-14 0,40-14 0,-119 31 0,-30 13 0,0 0 0,0 0 0,0 0 0,0 0 0,0 0 0,0 0 0,0-1 0,0 1 0,0 0 0,0 0 0,0 0 0,0 0 0,0 0 0,0 0 0,0 0 0,0 0 0,0 0 0,0 0 0,0-1 0,-1 1 0,1 0 0,1 0 0,-1 0 0,0 0 0,0 0 0,0 0 0,0 0 0,0 0 0,0 0 0,0-1 0,0 1 0,0 0 0,0 0 0,0 0 0,0 0 0,0 0 0,0 0 0,0 0 0,0 0 0,0 0 0,0 0 0,0 0 0,0 0 0,0 0 0,1-1 0,-1 1 0,0 0 0,0 0 0,0 0 0,0 0 0,0 0 0,0 0 0,0 0 0,0 0 0,0 0 0,1 0 0,-15 0 0,-21 6 0,-70 17 0,-1-4 0,-1-5 0,-121 1 0,218-14 0,0-1 0,0 0 0,0 0 0,0-1 0,0-1 0,0 0 0,-10-3 0,20 5 0,0 0 0,-1 0 0,1 0 0,0 0 0,-1 0 0,1-1 0,0 1 0,0 0 0,-1 0 0,1 0 0,0-1 0,0 1 0,0 0 0,-1 0 0,1 0 0,0-1 0,0 1 0,0 0 0,-1-1 0,1 1 0,0 0 0,0 0 0,0-1 0,0 1 0,0 0 0,0-1 0,0 1 0,0 0 0,0-1 0,0 1 0,0 0 0,0 0 0,0-1 0,0 1 0,0 0 0,0-1 0,0 1 0,0 0 0,0 0 0,1-1 0,-1 1 0,0 0 0,0-1 0,0 1 0,0 0 0,1 0 0,-1-1 0,0 1 0,0 0 0,0 0 0,1 0 0,-1-1 0,16-11 0,-14 10 0,24-14 0,0 0 0,35-15 0,-52 27 0,0 0 0,1 1 0,-1 0 0,1 0 0,0 1 0,0 1 0,0-1 0,0 1 0,0 1 0,17 1 0,-26-1 0,-1 0 0,1 0 0,0 0 0,-1 0 0,1 0 0,0 0 0,-1 0 0,1 0 0,0 1 0,-1-1 0,1 0 0,-1 0 0,1 1 0,0-1 0,-1 0 0,1 1 0,-1-1 0,1 1 0,-1-1 0,1 0 0,-1 1 0,1-1 0,-1 1 0,0-1 0,1 1 0,-1 0 0,0-1 0,1 1 0,-1-1 0,0 1 0,0 0 0,0-1 0,1 1 0,-1-1 0,0 1 0,0 0 0,0-1 0,0 1 0,0 1 0,-16 24 0,-7-5 0,18-17 0,8-6 0,15-9 0,1 1 0,0 0 0,0 2 0,0 0 0,1 1 0,1 2 0,22-5 0,-80 41 0,32-26 0,0-1 0,-1 0 0,1 0 0,-1-1 0,0 0 0,0 0 0,0 0 0,0-1 0,0 1 0,0-1 0,-11 1 0,17-3 0,-1 0 0,1 0 0,0 0 0,-1 0 0,1 0 0,0 0 0,-1 0 0,1 0 0,0 0 0,-1 0 0,1 0 0,0-1 0,-1 1 0,1 0 0,0 0 0,-1 0 0,1-1 0,0 1 0,0 0 0,-1 0 0,1 0 0,0-1 0,0 1 0,0 0 0,-1-1 0,1 1 0,0 0 0,0 0 0,0-1 0,0 1 0,-1 0 0,1-1 0,0 1 0,0 0 0,0-1 0,0 1 0,0 0 0,0-1 0,0 0 0,7-17 0,18-16 0,28-18 0,-49 49 0,0-1 0,0 1 0,0 0 0,1 0 0,-1 0 0,1 1 0,-1-1 0,1 1 0,0 0 0,0 1 0,0-1 0,8 0 0,-13 2 0,0 0 0,0 0 0,1 0 0,-1 0 0,0 0 0,1 0 0,-1 0 0,0 0 0,1 0 0,-1 0 0,0 0 0,1 0 0,-1 0 0,0 1 0,0-1 0,1 0 0,-1 0 0,0 0 0,0 1 0,1-1 0,-1 0 0,0 0 0,0 0 0,1 1 0,-1-1 0,0 0 0,0 1 0,0-1 0,0 0 0,0 0 0,1 1 0,-1-1 0,0 0 0,0 1 0,0-1 0,0 0 0,0 1 0,0-1 0,0 1 0,-5 17 0,-14 11 0,3-16 0,16-13 0,0 0 0,0 0 0,0 0 0,0 0 0,0 0 0,-1 0 0,1 0 0,0 0 0,0 0 0,0 0 0,0 0 0,0 0 0,0 0 0,-1 0 0,1 0 0,0 0 0,0 0 0,0 0 0,0 0 0,0 0 0,-1 0 0,1 0 0,0 0 0,0 0 0,0 0 0,0 0 0,0 0 0,0 0 0,0-1 0,-1 1 0,1 0 0,0 0 0,0 0 0,0 0 0,0 0 0,0 0 0,0 0 0,0-1 0,0 1 0,0 0 0,0 0 0,0 0 0,0 0 0,-1 0 0,1 0 0,0-1 0,0 1 0,0 0 0,0 0 0,0 0 0,0 0 0,0 0 0,0-1 0,1-1 0,0-1 0,-1 1 0,1-1 0,0 1 0,0 0 0,0-1 0,1 1 0,-1 0 0,0 0 0,4-4 0,-8 24 0,-10 19 0,5-19 0,4-8 0,0 0 0,-1-1 0,0 1 0,0-1 0,-1 0 0,0-1 0,-14 16 0,87-117 0,-24 42 0,-43 51 0,0 0 0,0 0 0,0 0 0,1 0 0,-1-1 0,0 1 0,0 0 0,0 0 0,0 0 0,0 0 0,0 0 0,0 0 0,0 0 0,1 0 0,-1 0 0,0 0 0,0 0 0,0 0 0,0 0 0,0 0 0,0 0 0,0 0 0,1 0 0,-1 0 0,0 0 0,0 0 0,0 0 0,0 0 0,0 0 0,0 0 0,0 0 0,0 0 0,1 0 0,-1 0 0,0 1 0,0-1 0,0 0 0,0 0 0,0 0 0,0 0 0,0 0 0,0 0 0,0 0 0,0 0 0,0 0 0,0 0 0,0 1 0,0-1 0,1 0 0,-1 0 0,0 0 0,0 0 0,0 0 0,0 0 0,0 0 0,0 1 0,0-1 0,0 0 0,0 0 0,0 0 0,0 0 0,0 0 0,-1 0 0,1 15 0,-4 16 0,-37 112 0,14-56 0,27-87 0,-1 1 0,1 0 0,-1-1 0,1 1 0,0 0 0,0-1 0,-1 1 0,1 0 0,0-1 0,0 1 0,0 0 0,0-1 0,0 1 0,0 0 0,0 0 0,0-1 0,0 1 0,0 0 0,0-1 0,0 1 0,0 0 0,1 0 0,-1-1 0,0 1 0,0-1 0,1 1 0,0 0 0,14-12 0,27-43 0,-37 47 0,51-74 0,-80 148 0,19-48 0,-1 0 0,-1 0 0,-1-1 0,0 0 0,-2 0 0,0-1 0,-14 19 0,24-36 0,0 1 0,-1-1 0,1 1 0,0-1 0,0 0 0,0 1 0,-1-1 0,1 0 0,0 1 0,0-1 0,-1 0 0,1 1 0,0-1 0,-1 0 0,1 0 0,-1 1 0,1-1 0,0 0 0,-1 0 0,1 0 0,0 1 0,-1-1 0,1 0 0,-1 0 0,1 0 0,-1 0 0,1 0 0,0 0 0,-1 0 0,1 0 0,-1 0 0,1 0 0,-1 0 0,1 0 0,0 0 0,-1-1 0,1 1 0,-1 0 0,1 0 0,0 0 0,-1-1 0,1 1 0,0 0 0,-1 0 0,1-1 0,0 1 0,-1 0 0,1-1 0,0 1 0,-1 0 0,1-1 0,0 1 0,0 0 0,0-1 0,-1 1 0,1 0 0,0-1 0,0 1 0,0-1 0,0 1 0,0-1 0,0 1 0,0 0 0,0-1 0,0 0 0,-2-31 0,9-28 0,-4 42 0,0 0 0,-2-1 0,-1-30 0,-4 41 0,-3 18 0,-5 19 0,3 4 0,-6 19 0,2 0 0,-9 86 0,22-138 0,-1 1 0,1-1 0,0 0 0,0 0 0,0 1 0,0-1 0,0 0 0,0 1 0,0-1 0,-1 0 0,1 1 0,0-1 0,0 0 0,0 1 0,0-1 0,0 0 0,0 0 0,1 1 0,-1-1 0,0 0 0,0 1 0,0-1 0,0 0 0,0 1 0,0-1 0,0 0 0,1 0 0,-1 1 0,0-1 0,0 0 0,0 0 0,1 1 0,-1-1 0,0 0 0,0 0 0,1 0 0,-1 0 0,0 1 0,0-1 0,1 0 0,-1 0 0,0 0 0,1 0 0,-1 0 0,0 0 0,0 0 0,1 0 0,-1 0 0,0 1 0,1-2 0,16-13 0,13-31 0,-22 23 0,-1 0 0,-1-1 0,0 0 0,-2 0 0,2-37 0,-3 34 0,0-1 0,2 1 0,10-34 0,-15 59 0,0 1 0,0 0 0,0 0 0,0-1 0,0 1 0,0 0 0,0-1 0,0 1 0,0 0 0,0 0 0,0-1 0,1 1 0,-1 0 0,0 0 0,0 0 0,0-1 0,0 1 0,1 0 0,-1 0 0,0 0 0,0-1 0,1 1 0,-1 0 0,0 0 0,0 0 0,1 0 0,-1 0 0,0-1 0,0 1 0,1 0 0,-1 0 0,0 0 0,0 0 0,1 0 0,-1 0 0,0 0 0,1 0 0,-1 0 0,0 0 0,0 0 0,1 0 0,-1 0 0,0 0 0,0 1 0,1-1 0,-1 0 0,0 0 0,0 0 0,1 0 0,12 17 0,6 24 0,1 13 0,-3 0 0,-2 1 0,-3 0 0,11 109 0,-11-204 0,-3 16 0,25-118 0,-34 141 0,0 0 0,0-1 0,1 1 0,-1 0 0,0-1 0,1 1 0,0 0 0,-1-1 0,1 1 0,0 0 0,-1 0 0,1 0 0,0 0 0,0 0 0,0 0 0,0 0 0,1-1 0,-1 2 0,-1 0 0,1 1 0,-1-1 0,1 0 0,-1 1 0,1-1 0,-1 0 0,1 1 0,-1-1 0,0 1 0,1-1 0,-1 1 0,0-1 0,1 1 0,-1-1 0,0 1 0,1-1 0,-1 1 0,0-1 0,0 1 0,0-1 0,1 1 0,-1 0 0,0-1 0,0 2 0,7 52 0,-5 178 0,-1-292 0,-3 0 0,-3 0 0,-13-62 0,10 108 0,-2 20 0,-8 27 0,16-28 0,-29 64 0,-4-2 0,-78 115 0,113-181 0,-1 1 0,0 0 0,0-1 0,-1 1 0,1-1 0,0 1 0,-1-1 0,1 0 0,0 1 0,-1-1 0,1 0 0,-1 0 0,0 0 0,1 0 0,-1 0 0,0-1 0,0 1 0,0 0 0,1-1 0,-1 1 0,-2-1 0,3 0 0,-1-1 0,1 0 0,0 1 0,0-1 0,0 0 0,0 0 0,0 1 0,0-1 0,0 0 0,0 0 0,0 0 0,1 0 0,-1 0 0,0-1 0,1 1 0,-1 0 0,0 0 0,1 0 0,0-1 0,-1 1 0,1 0 0,-1-2 0,-2-12 0,1-1 0,0 1 0,1-25 0,3-35 0,0 45 0,-3-45 0,-14 141 0,12-46 0,-4 56 0,6-70 0,1 0 0,0 0 0,1 0 0,-1 0 0,1 0 0,0 0 0,1 0 0,-1 0 0,4 7 0,-4-13 0,-1 1 0,0-1 0,0 0 0,0 1 0,0-1 0,1 0 0,-1 1 0,0-1 0,0 0 0,0 0 0,1 1 0,-1-1 0,0 0 0,1 0 0,-1 1 0,0-1 0,0 0 0,1 0 0,-1 0 0,0 0 0,1 1 0,-1-1 0,0 0 0,1 0 0,-1 0 0,1 0 0,-1 0 0,0 0 0,1 0 0,-1 0 0,0 0 0,1 0 0,-1 0 0,0 0 0,1 0 0,-1-1 0,0 1 0,1 0 0,13-14 0,4-19 0,-6-15 0,-3-1 0,6-65 0,-15 108 0,-3 248 0,12-382 0,-4 92 0,-3-1 0,-3-51 0,-2 80 0,0 18 0,-1 31 0,17 157 0,-5-94 0,-8-90 0,-1-1 0,1 1 0,0 0 0,0 0 0,0-1 0,1 1 0,-1 0 0,0 0 0,1-1 0,-1 1 0,1 0 0,-1-1 0,1 1 0,0 0 0,0-1 0,0 1 0,1 1 0,-1-4 0,0 1 0,0-1 0,0 0 0,0 0 0,0 0 0,-1 0 0,1 0 0,0 0 0,-1 0 0,1 0 0,-1 0 0,1 0 0,-1 0 0,1 0 0,-1-1 0,0 1 0,1-2 0,18-70 0,-13 49 0,-1-1 0,-1 1 0,-2 0 0,0-1 0,-1 0 0,-2 1 0,-4-36 0,-2 43 0,3 27 0,2 33 0,43 197 0,-33-198 0,0-26 0,-8-16 0,0 1 0,0-1 0,1 0 0,-1 0 0,0 0 0,0 0 0,1 0 0,-1 0 0,0 0 0,1 0 0,-1 0 0,0 0 0,0 0 0,1 0 0,-1 0 0,0 0 0,0 0 0,1 0 0,-1 0 0,0-1 0,0 1 0,1 0 0,-1 0 0,0 0 0,0 0 0,1 0 0,-1-1 0,0 1 0,0 0 0,0 0 0,1 0 0,-1-1 0,0 1 0,0 0 0,0 0 0,0-1 0,0 1 0,1 0 0,-1 0 0,0-1 0,0 1 0,0 0 0,0 0 0,0-1 0,0 1 0,0 0 0,0-1 0,9-25 0,-2 0 0,0-1 0,-2 1 0,4-51 0,-2 17 0,-4 259 0,1-163 0,-4-36 0,0-1 0,0 1 0,0 0 0,0-1 0,0 1 0,1 0 0,-1-1 0,0 1 0,0 0 0,0 0 0,1-1 0,-1 1 0,0 0 0,0 0 0,1-1 0,-1 1 0,0 0 0,0 0 0,1-1 0,-1 1 0,0 0 0,1 0 0,-1 0 0,0 0 0,1 0 0,-1 0 0,0-1 0,1 1 0,-1 0 0,0 0 0,1 0 0,-1 0 0,1 0 0,-1 0 0,0 0 0,1 0 0,-1 1 0,0-1 0,1 0 0,-1 0 0,0 0 0,1 0 0,-1 0 0,0 1 0,1-1 0,-1 0 0,0 0 0,0 0 0,1 1 0,-1-1 0,0 0 0,0 0 0,1 1 0,-1-1 0,0 0 0,0 1 0,0-1 0,0 0 0,1 1 0,-1-1 0,0 0 0,0 1 0,0-1 0,0 0 0,0 1 0,0-1 0,0 0 0,0 1 0,0 0 0,17-30 0,-16 26 0,5-7 0,-1-1 0,-1 0 0,1 1 0,-2-2 0,1 1 0,-2 0 0,3-18 0,-5 28 0,0 1 0,0 0 0,0 0 0,0 0 0,0-1 0,0 1 0,0 0 0,0 0 0,0-1 0,0 1 0,0 0 0,0 0 0,0-1 0,0 1 0,0 0 0,0 0 0,0-1 0,0 1 0,0 0 0,0 0 0,0 0 0,-1-1 0,1 1 0,0 0 0,0 0 0,0 0 0,0-1 0,-1 1 0,1 0 0,0 0 0,0 0 0,0 0 0,-1 0 0,1-1 0,0 1 0,0 0 0,0 0 0,-1 0 0,1 0 0,0 0 0,0 0 0,-1 0 0,1 0 0,-1 0 0,-11 8 0,-14 22 0,24-27 0,-18 24 0,2 2 0,0 0 0,-24 58 0,20-39 0,11-28 0,8-19 0,19-36 0,-2 12 0,1 1 0,0 0 0,2 2 0,1 0 0,0 0 0,40-30 0,-42 38 0,0 1 0,1 1 0,0 1 0,0 0 0,1 1 0,0 1 0,1 0 0,0 2 0,-1 0 0,23-2 0,-40 7 0,0-1 0,0 1 0,0 0 0,1 0 0,-1 0 0,0 0 0,0 0 0,0 0 0,0 0 0,1 0 0,-1 1 0,0-1 0,0 0 0,0 1 0,0-1 0,0 0 0,2 2 0,-3-2 0,0 1 0,1-1 0,-1 1 0,0-1 0,0 1 0,0-1 0,0 1 0,0-1 0,0 1 0,0-1 0,0 1 0,0-1 0,0 0 0,0 1 0,0-1 0,0 1 0,0-1 0,-1 1 0,1-1 0,0 1 0,0-1 0,-1 1 0,1-1 0,0 0 0,0 1 0,-1-1 0,1 1 0,-31 27 0,14-20 0,0 0 0,0 0 0,0-2 0,-1 0 0,0-1 0,0-1 0,-21 2 0,266-13 0,-73-1 0,-277 25 0,-318 6 0,424-23 0,12 1 0,-1-1 0,1 1 0,-1-1 0,1 0 0,-1-1 0,1 0 0,0 1 0,-1-2 0,1 1 0,0 0 0,0-1 0,0 0 0,-7-4 0,12 6 0,0-1 0,-1 1 0,1 0 0,0 0 0,0-1 0,0 1 0,0 0 0,0-1 0,-1 1 0,1 0 0,0-1 0,0 1 0,0 0 0,0-1 0,0 1 0,0 0 0,0-1 0,0 1 0,0 0 0,0-1 0,0 1 0,1 0 0,-1-1 0,0 1 0,0 0 0,0 0 0,0-1 0,0 1 0,1 0 0,-1-1 0,0 1 0,0 0 0,0 0 0,1-1 0,-1 1 0,0 0 0,0 0 0,1 0 0,-1-1 0,0 1 0,1 0 0,-1 0 0,0 0 0,1 0 0,-1 0 0,0 0 0,1-1 0,13-4 0,1 0 0,0 0 0,0 2 0,1 0 0,-1 0 0,0 2 0,1 0 0,25 1 0,-2-1 0,23-2 0,24-2 0,110 7 0,-188 2 0,-19 2 0,-22 3 0,-48 0 0,-160-3 0,171-7 0,54 2 0,7-1 0,27-2 0,341-48 0,-233 27 0,165-7 0,-442 65 0,137-33 0,18-5 0,25-8 0,44-7 0,0 3 0,1 3 0,1 4 0,0 3 0,75 4 0,-72 9 0,-56 0 0,-22-8 0,0 1 0,0-1 0,0 0 0,1 0 0,-1 1 0,0-1 0,0 0 0,0 0 0,1 1 0,-1-1 0,0 0 0,0 0 0,0 1 0,0-1 0,0 0 0,0 1 0,0-1 0,0 0 0,0 0 0,0 1 0,0-1 0,0 0 0,0 1 0,0-1 0,0 0 0,0 1 0,0-1 0,0 0 0,0 0 0,0 1 0,0-1 0,-1 0 0,1 1 0,0-1 0,-3 3 0,1-1 0,-1 0 0,0 0 0,1 0 0,-1 0 0,0 0 0,0-1 0,-1 1 0,-2 0 0,-33 12 0,1-1 0,-2-2 0,-77 11 0,-133 0 0,228-20 0,-329 12 0,621-29 0,102 0 0,-324 21 0,-48-6 0,0 0 0,-1 0 0,1 1 0,0-1 0,0 0 0,-1 0 0,1 0 0,0 0 0,0 1 0,-1-1 0,1 0 0,0 0 0,0 0 0,0 1 0,-1-1 0,1 0 0,0 0 0,0 1 0,0-1 0,0 0 0,0 1 0,0-1 0,-1 0 0,1 1 0,0-1 0,0 0 0,0 0 0,0 1 0,0-1 0,0 0 0,0 1 0,0-1 0,0 0 0,0 1 0,1-1 0,-1 0 0,0 1 0,0-1 0,0 0 0,0 0 0,0 1 0,0-1 0,1 0 0,-1 0 0,0 1 0,0-1 0,0 0 0,1 0 0,-1 1 0,0-1 0,0 0 0,1 0 0,-1 0 0,0 0 0,1 0 0,-1 1 0,0-1 0,0 0 0,1 0 0,-1 0 0,0 0 0,1 0 0,-1 0 0,0 0 0,1 0 0,-1 0 0,0 0 0,1 0 0,-27 9 0,-340 48 0,336-54 0,18-1 0,16-2 0,30-1 0,-11 0 0,382-17 0,-405 18 0,-1 0 0,1 0 0,0 0 0,0 0 0,0 0 0,0 0 0,0 1 0,0-1 0,0 0 0,0 0 0,0 0 0,0 0 0,0 0 0,0 0 0,0 0 0,0 0 0,0 1 0,0-1 0,0 0 0,0 0 0,0 0 0,0 0 0,0 0 0,0 0 0,0 0 0,0 0 0,0 0 0,0 1 0,0-1 0,0 0 0,1 0 0,-1 0 0,0 0 0,0 0 0,0 0 0,0 0 0,0 0 0,0 0 0,0 0 0,0 0 0,0 0 0,0 0 0,1 0 0,-1 1 0,0-1 0,0 0 0,0 0 0,0 0 0,0 0 0,0 0 0,-17 9 0,-27 7 0,24-10 0,-22 8 0,0-3 0,0-1 0,-1-2 0,-84 4 0,102-16 0,18-3 0,8 5 0,1 0 0,-1 1 0,0-1 0,1 0 0,-1 1 0,1 0 0,-1-1 0,1 1 0,0 0 0,0 0 0,0 0 0,-1 0 0,1 0 0,0 0 0,0 1 0,4-2 0,79-22 0,0 4 0,142-16 0,-159 27 0,-36 4 0,-47 7 0,-25 1 0,-23 3 0,29-1 0,1-2 0,-1-2 0,1-1 0,-43-5 0,75 5 0,1 0 0,0 0 0,-1 0 0,1 0 0,0 1 0,-1-1 0,1 0 0,0 0 0,-1 0 0,1 0 0,0 0 0,-1 0 0,1 0 0,-1-1 0,1 1 0,0 0 0,-1 0 0,1 0 0,0 0 0,-1 0 0,1 0 0,0-1 0,0 1 0,-1 0 0,1 0 0,0-1 0,-1 1 0,1 0 0,0 0 0,0-1 0,0 1 0,-1 0 0,1 0 0,0-1 0,0 1 0,0 0 0,0-1 0,-1 1 0,1-1 0,22-5 0,114-4 0,141 8 0,-235 3 0,-15-1 0,-11-1 0,0 1 0,0 0 0,-1 1 0,1 1 0,0 1 0,24 7 0,-36-4 0,-18 0 0,-44 6 0,0-3 0,-90 3 0,76-7 0,-10 3 0,28-2 0,-1-3 0,-88-4 0,142 1 0,-1 0 0,1 0 0,0 0 0,-1-1 0,1 1 0,0 0 0,-1 0 0,1-1 0,0 1 0,0-1 0,0 1 0,-1-1 0,1 1 0,0-1 0,0 0 0,0 1 0,0-1 0,-2-2 0,3 2 0,0 0 0,1 1 0,-1-1 0,0 0 0,0 0 0,1 1 0,-1-1 0,1 0 0,-1 0 0,1 1 0,-1-1 0,1 0 0,-1 1 0,1-1 0,-1 0 0,1 1 0,0-1 0,-1 1 0,1-1 0,0 1 0,0 0 0,-1-1 0,1 1 0,0 0 0,0-1 0,1 1 0,20-9 0,0 1 0,1 1 0,0 1 0,0 1 0,24-2 0,3-1 0,-18 1 0,-20 4 0,1 0 0,-1 0 0,0 2 0,1-1 0,-1 1 0,1 1 0,0 0 0,-1 1 0,16 3 0,-28-4 0,0 0 0,0 0 0,0 0 0,1 0 0,-1 0 0,0 0 0,0 0 0,1 0 0,-1 0 0,0 0 0,0 1 0,0-1 0,1 0 0,-1 0 0,0 0 0,0 0 0,0 0 0,1 0 0,-1 1 0,0-1 0,0 0 0,0 0 0,0 0 0,0 1 0,1-1 0,-1 0 0,0 0 0,0 0 0,0 1 0,0-1 0,0 0 0,0 0 0,0 1 0,0-1 0,0 0 0,0 0 0,0 1 0,0-1 0,0 0 0,0 0 0,0 0 0,0 1 0,0-1 0,0 0 0,-11 10 0,-17 4 0,28-14 0,-62 28 0,62-28 0,-1 0 0,1 0 0,-1 1 0,1-1 0,0 0 0,-1 0 0,1 0 0,-1 1 0,1-1 0,0 0 0,-1 1 0,1-1 0,0 0 0,-1 1 0,1-1 0,0 1 0,-1-1 0,1 0 0,0 1 0,0-1 0,0 1 0,-1-1 0,1 1 0,0-1 0,0 1 0,0-1 0,0 1 0,0-1 0,0 0 0,0 1 0,0-1 0,0 1 0,0-1 0,0 1 0,0-1 0,1 2 0,17 6 0,34-4 0,348-20 0,-768 57 0,276-32 0,-67 3 0,142-15 0,34-4 0,48-3 0,1 3 0,104 2 0,-96 4 0,119-2 0,-164 4 0,-27 0 0,-7 1 0,-43 6 0,-110 19 0,78-11 0,0-4 0,-121 3 0,181-17 0,27-2 0,37-2 0,369-33 0,-407 39 0,-11 3 0,-29 6 0,-55 9 0,5-2 0,43-7 0,0-3 0,-60 4 0,100-10 0,1 0 0,0 0 0,0 1 0,-1-1 0,1 0 0,0 0 0,-1 0 0,1 0 0,0 0 0,-1 0 0,1 0 0,0 0 0,0 0 0,-1 0 0,1 0 0,0 0 0,-1 0 0,1 0 0,0 0 0,-1 0 0,1 0 0,0 0 0,-1 0 0,1 0 0,0 0 0,-1-1 0,1 1 0,0 0 0,0 0 0,-1 0 0,1-1 0,0 1 0,0 0 0,-1 0 0,1-1 0,0 1 0,0 0 0,0 0 0,-1-1 0,1 1 0,0 0 0,0-1 0,0 1 0,0 0 0,16-10 0,35-9 0,71-13 0,238-30 0,-311 56 0,-127 5 0,-109 14 0,-129 3 0,310-17 0,1 1 0,0-1 0,0 1 0,0-1 0,0-1 0,0 1 0,-9-5 0,13 6 0,1 0 0,-1 0 0,1-1 0,0 1 0,-1 0 0,1 0 0,-1-1 0,1 1 0,0 0 0,-1-1 0,1 1 0,0-1 0,-1 1 0,1 0 0,0-1 0,-1 1 0,1-1 0,0 1 0,0-1 0,0 1 0,-1-1 0,1 1 0,0-1 0,0 1 0,0-1 0,0 1 0,0-1 0,0 1 0,0-2 0,1 1 0,0 0 0,0-1 0,0 1 0,0 0 0,0-1 0,0 1 0,0 0 0,0 0 0,0 0 0,1 0 0,-1 0 0,1 0 0,-1 1 0,0-1 0,2 0 0,38-16 0,0 2 0,0 3 0,1 0 0,75-8 0,-49 8 0,-15 1 0,-15 2 0,0 3 0,40-3 0,-137 37 0,55-27 0,-46 16 0,0-3 0,0-2 0,-82 9 0,187-25 0,122-2 0,-177 6 0,0-1 0,0 1 0,1 0 0,-1 0 0,0 0 0,1 0 0,-1 0 0,0 0 0,0 0 0,1 0 0,-1 0 0,0 0 0,1 0 0,-1 0 0,0 0 0,0 0 0,1 0 0,-1 0 0,0 0 0,1 0 0,-1 0 0,0 0 0,0 0 0,1 0 0,-1 1 0,0-1 0,0 0 0,1 0 0,-1 0 0,0 0 0,0 1 0,1-1 0,-1 0 0,0 0 0,0 1 0,0-1 0,0 0 0,1 0 0,-1 1 0,0-1 0,0 0 0,0 0 0,0 1 0,0-1 0,0 0 0,0 1 0,0-1 0,0 0 0,0 0 0,0 1 0,0-1 0,0 0 0,0 1 0,0-1 0,0 0 0,0 0 0,0 1 0,0-1 0,0 0 0,-1 1 0,1-1 0,0 0 0,-16 15 0,14-13 0,-19 13 0,0-2 0,-1 0 0,-1-1 0,0-1 0,0-1 0,-30 8 0,-2-3 0,-95 15 0,146-29 0,-2 0 0,-1 0 0,1 1 0,0-2 0,0 1 0,0-1 0,0 0 0,-1 0 0,1-1 0,0 0 0,0 0 0,0 0 0,0-1 0,-11-4 0,17 6 0,-1 0 0,1 0 0,0-1 0,-1 1 0,1 0 0,-1-1 0,1 1 0,0 0 0,-1-1 0,1 1 0,0-1 0,-1 1 0,1-1 0,0 1 0,0-1 0,0 1 0,-1 0 0,1-1 0,0 1 0,0-1 0,0 1 0,0-1 0,0 1 0,0-1 0,0 0 0,0 1 0,0-1 0,0 1 0,0-1 0,0 1 0,0-1 0,0 1 0,1-1 0,-1 1 0,0 0 0,0-1 0,0 1 0,1-1 0,-1 1 0,0-1 0,1 1 0,-1 0 0,0-1 0,1 1 0,-1 0 0,1-1 0,25-14 0,35-5 0,2 2 0,0 3 0,113-11 0,-96 16 0,181-24 0,-313 51 0,-134 25 0,-1-8 0,-328 17 0,496-50 0,2 1 0,1-2 0,-1 0 0,0 0 0,0-2 0,0 0 0,-22-6 0,27 0 0,15-1 0,25-5 0,78-20 0,2 5 0,125-17 0,-169 35 0,327-56 0,-370 64 0,-50 9 0,21-4 0,-173 31 0,-313 17 0,435-52 0,38-5 0,23 3 0,13 0 0,145-19 0,-38 7 0,-57 6 0,32-7 0,1 4 0,165 0 0,-202 21 0,-49-1 0,-15 1 0,-8-1 0,-1-2 0,0 1 0,0-1 0,0-1 0,-1 0 0,1-1 0,-1 0 0,-14 0 0,-1 3 0,-170 30 0,-317 16 0,494-51 0,12 0 0,0 0 0,-1 0 0,1-1 0,0-1 0,-1 1 0,1-1 0,0-1 0,0 0 0,-13-4 0,22 6 0,0-1 0,-1 1 0,1 0 0,0 0 0,0 0 0,-1 0 0,1 0 0,0 0 0,0-1 0,0 1 0,-1 0 0,1 0 0,0 0 0,0-1 0,0 1 0,0 0 0,-1 0 0,1-1 0,0 1 0,0 0 0,0 0 0,0 0 0,0-1 0,0 1 0,0 0 0,0-1 0,0 1 0,0 0 0,0 0 0,0-1 0,0 1 0,0 0 0,0 0 0,0-1 0,0 1 0,0 0 0,0 0 0,0-1 0,0 1 0,0 0 0,0 0 0,1-1 0,-1 1 0,0 0 0,0 0 0,0 0 0,0-1 0,1 1 0,-1 0 0,0 0 0,0 0 0,0 0 0,1-1 0,-1 1 0,0 0 0,0 0 0,1 0 0,-1 0 0,0 0 0,0 0 0,1 0 0,-1 0 0,10-5 0,0 1 0,1 1 0,-1 0 0,0 0 0,16-1 0,7-3 0,498-105 0,-515 108 0,-20 5 0,-28 5 0,-116 21 0,0-6 0,-253 3 0,391-24 0,-1 0 0,1-1 0,0 0 0,-11-4 0,20 5 0,1 0 0,-1 0 0,0 0 0,0 0 0,1 0 0,-1 0 0,0 0 0,0-1 0,1 1 0,-1 0 0,0-1 0,1 1 0,-1 0 0,0-1 0,1 1 0,-1-1 0,0 1 0,1 0 0,-1-1 0,1 0 0,-1 1 0,1-1 0,-1 1 0,1-1 0,0 0 0,-1 1 0,1-1 0,0 0 0,-1 1 0,1-1 0,0 0 0,0 0 0,0 1 0,0-1 0,-1 0 0,1 0 0,0 1 0,1-2 0,0 0 0,0 0 0,1 0 0,0 0 0,-1 0 0,1 0 0,0 0 0,0 1 0,0-1 0,0 1 0,0-1 0,5-1 0,19-11 0,1 2 0,0 1 0,57-16 0,95-9 0,-136 28 0,120-22 0,295-15 0,-436 47 0,-26 1 0,-36 6 0,40-9 0,-183 30 0,-1-9 0,-320-4 0,479-17 0,17 1 0,-1-1 0,1 0 0,-1-1 0,1 1 0,-1-2 0,1 1 0,-1-1 0,1 0 0,-16-7 0,24 9 0,0-1 0,-1 1 0,1 0 0,0 0 0,-1 0 0,1-1 0,0 1 0,0 0 0,-1-1 0,1 1 0,0 0 0,0-1 0,-1 1 0,1 0 0,0-1 0,0 1 0,0 0 0,0-1 0,0 1 0,0 0 0,0-1 0,0 1 0,0-1 0,0 1 0,0 0 0,0-1 0,0 1 0,0-1 0,0 1 0,0 0 0,0-1 0,0 1 0,0 0 0,0-1 0,1 1 0,-1 0 0,0-1 0,0 1 0,0 0 0,1-1 0,-1 1 0,0 0 0,0 0 0,1-1 0,-1 1 0,0 0 0,1 0 0,-1-1 0,0 1 0,1 0 0,-1 0 0,0 0 0,1 0 0,0 0 0,10-6 0,0 2 0,1-1 0,0 2 0,0 0 0,0 0 0,0 1 0,0 0 0,15 1 0,13-4 0,830-69 0,-797 75 0,-73 0 0,0-1 0,0 0 0,0 0 0,-1 0 0,1 1 0,0-1 0,0 0 0,0 0 0,0 0 0,0 1 0,0-1 0,0 0 0,0 0 0,0 1 0,-1-1 0,1 0 0,0 0 0,0 0 0,0 1 0,0-1 0,0 0 0,0 0 0,1 1 0,-1-1 0,0 0 0,0 0 0,0 1 0,0-1 0,0 0 0,0 0 0,0 0 0,0 1 0,0-1 0,1 0 0,-1 0 0,0 0 0,0 1 0,0-1 0,0 0 0,1 0 0,-45 12 0,0-3 0,0-2 0,-72 4 0,29-4 0,-35 6 0,-443 32 0,536-47 0,29 2 0,0 0 0,0 0 0,1 0 0,-1 0 0,0 0 0,0 0 0,0 1 0,0-1 0,0-1 0,1 1 0,-1 0 0,0 0 0,0 0 0,0 0 0,0 0 0,0 0 0,0 0 0,1 0 0,-1 0 0,0 0 0,0 0 0,0 0 0,0 0 0,0 0 0,0 0 0,0 0 0,0-1 0,1 1 0,-1 0 0,0 0 0,0 0 0,0 0 0,0 0 0,0 0 0,0 0 0,0-1 0,0 1 0,0 0 0,0 0 0,0 0 0,0 0 0,0 0 0,0 0 0,0-1 0,0 1 0,0 0 0,0 0 0,0 0 0,0 0 0,0 0 0,0 0 0,0-1 0,0 1 0,0 0 0,0 0 0,0 0 0,0 0 0,0 0 0,0 0 0,-1 0 0,1-1 0,0 1 0,0 0 0,0 0 0,52-14 0,606-103 0,-409 77 0,-182 30 0,-54 10 0,-19 4 0,-27 7 0,-316 53 0,-7-29 0,110-24 0,183-16 0,49-3 0,20-2 0,29-5 0,55-9 0,173-21 0,-190 35 0,811-72 0,-824 82 0,-57 2 0,-13 1 0,-92 12 0,-869 17 0,871-38 0,73-1 0,27 7 0,0 0 0,0 0 0,0-1 0,0 1 0,0 0 0,-1 0 0,1 0 0,0 0 0,0-1 0,0 1 0,0 0 0,0 0 0,0 0 0,0-1 0,0 1 0,0 0 0,0 0 0,0 0 0,-1-1 0,1 1 0,0 0 0,0 0 0,1-1 0,-1 1 0,0 0 0,0 0 0,0 0 0,0-1 0,0 1 0,0 0 0,0 0 0,0 0 0,0-1 0,0 1 0,0 0 0,1 0 0,-1 0 0,0 0 0,0-1 0,0 1 0,0 0 0,1 0 0,-1 0 0,0 0 0,0 0 0,0 0 0,0 0 0,1-1 0,-1 1 0,45-18 0,30-2 0,1 3 0,81-7 0,160-4 0,-290 26 0,28-3 0,-14 1 0,0 2 0,53 4 0,-85 1 0,-22 3 0,-56 9 0,0-2 0,-1-4 0,-77 0 0,64-4 0,19 0 0,-521 24 0,576-29 0,-21 0 0,30-3 0,17-3 0,113-25 0,188-21 0,139 21 0,-432 30 0,1-1 0,0 1 0,1 2 0,-1 0 0,43 9 0,-57-4 0,-15 0 0,-8-2 0,0 0 0,0-1 0,-1 0 0,0-1 0,1 0 0,-24 0 0,3 1 0,-150 18 0,-238 17 0,365-39 0,41-1 0,17 0 0,29-1 0,488-7 0,-384 10 0,-57 1 0,-58 2 0,-21-3 0,0 0 0,0 0 0,0 0 0,0 0 0,0 0 0,0 0 0,0 0 0,0 0 0,0 0 0,-1 0 0,1 0 0,0 0 0,0 0 0,0 0 0,0 0 0,0 0 0,0 0 0,0 0 0,0 0 0,0 0 0,0 0 0,-1 0 0,1 0 0,0 0 0,0 0 0,0 0 0,0 1 0,0-1 0,0 0 0,0 0 0,0 0 0,0 0 0,0 0 0,0 0 0,0 0 0,0 0 0,0 0 0,0 1 0,0-1 0,0 0 0,0 0 0,0 0 0,0 0 0,0 0 0,0 0 0,0 0 0,0 0 0,0 0 0,0 1 0,0-1 0,0 0 0,0 0 0,0 0 0,0 0 0,0 0 0,0 0 0,0 0 0,1 0 0,-1 0 0,0 0 0,0 0 0,0 0 0,0 1 0,0-1 0,0 0 0,0 0 0,0 0 0,-35 9 0,-106 11 0,-271 1 0,-15 1 0,404-17 0,46-3 0,258-14 0,119 3 0,-354 15 0,-46-6 0,0 0 0,0 0 0,-1 0 0,1 0 0,0 0 0,0 1 0,0-1 0,-1 0 0,1 0 0,0 0 0,0 0 0,0 0 0,0 1 0,-1-1 0,1 0 0,0 0 0,0 0 0,0 0 0,0 1 0,0-1 0,0 0 0,0 0 0,0 0 0,-1 1 0,1-1 0,0 0 0,0 0 0,0 1 0,0-1 0,0 0 0,0 0 0,0 0 0,0 1 0,0-1 0,0 0 0,0 0 0,1 0 0,-1 1 0,0-1 0,0 0 0,0 0 0,0 0 0,0 1 0,0-1 0,0 0 0,0 0 0,1 0 0,-1 1 0,0-1 0,0 0 0,0 0 0,0 0 0,1 0 0,-1 0 0,0 0 0,0 1 0,0-1 0,1 0 0,-1 0 0,0 0 0,-26 9 0,-2-2 0,1-1 0,-1 0 0,0-2 0,-36 0 0,9 0 0,-379 52 0,390-53 0,44-3 0,0 1 0,0-1 0,0 0 0,-1 0 0,1 0 0,0 0 0,0 0 0,0 0 0,-1 0 0,1 0 0,0 0 0,0 0 0,-1 0 0,1 0 0,0 0 0,0 0 0,-1 0 0,1 0 0,0 0 0,0 0 0,0 0 0,-1 0 0,1 0 0,0 0 0,0 0 0,-1 0 0,1 0 0,0 0 0,0-1 0,0 1 0,0 0 0,-1 0 0,1 0 0,0 0 0,0 0 0,0-1 0,0 1 0,-1 0 0,1 0 0,0 0 0,0-1 0,0 1 0,0 0 0,0 0 0,0-1 0,0 1 0,0 0 0,0 0 0,0 0 0,0-1 0,0 1 0,0 0 0,0 0 0,0-1 0,15-10 0,32-9 0,53-10 0,152-26 0,110 4 0,-349 50 0,416-41 0,-330 41 0,-90 5 0,-20 3 0,-33 5 0,-274 24 0,150-20 0,369-14 0,-129-5 0,-39 1 0,0 1 0,51 5 0,-83-1 0,-9 2 0,-17 4 0,-51 8 0,-138 23 0,258-45 0,-1-3 0,-1-1 0,43-16 0,-31 9 0,63-12 0,-152 39 0,1 1 0,-42 20 0,1-1 0,184-47 0,-68 8 0,-106 18 0,46-6 0,12-1 0,1 0 0,-1-1 0,0 0 0,0 0 0,0-1 0,0 0 0,0 0 0,1 0 0,-1-1 0,0 0 0,0-1 0,-8-2 0,15 4 0,-1-1 0,1 1 0,-1-1 0,1 1 0,-1-1 0,1 1 0,-1-1 0,1 1 0,-1-1 0,1 0 0,0 1 0,-1-1 0,1 0 0,0 1 0,0-1 0,-1 0 0,1 1 0,0-1 0,0 0 0,0 0 0,0 1 0,0-1 0,0 0 0,0 1 0,0-1 0,0 0 0,0 0 0,0 1 0,1-1 0,-1 0 0,0 1 0,1-1 0,-1 0 0,0 1 0,1-1 0,-1 0 0,0 1 0,1-1 0,-1 1 0,2-2 0,23-23 0,-23 23 0,4-3 0,0 0 0,0 0 0,0 1 0,1 0 0,0 0 0,8-3 0,-8 6 0,-8 4 0,-14 11 0,-27 17 0,-117 93 0,159-123 0,0-1 0,-1 1 0,1 0 0,-1-1 0,1 1 0,-1 0 0,1-1 0,-1 1 0,0-1 0,1 1 0,-1-1 0,0 0 0,1 1 0,-1-1 0,0 0 0,1 1 0,-1-1 0,0 0 0,0 0 0,1 1 0,-1-1 0,0 0 0,0 0 0,0 0 0,1 0 0,-1 0 0,0 0 0,0 0 0,0-1 0,1 1 0,-1 0 0,0 0 0,0-1 0,1 1 0,-1 0 0,0-1 0,1 1 0,-1 0 0,0-1 0,1 1 0,-1-1 0,1 1 0,-1-1 0,0 0 0,1 1 0,-1-1 0,1 0 0,0 1 0,-1-1 0,1 0 0,0 1 0,-1-1 0,1 0 0,0 0 0,0 1 0,-1-1 0,1 0 0,0 0 0,0 1 0,0-1 0,0 0 0,0-1 0,-1-61 0,1 53 0,1-1 0,-1 0 0,2 0 0,-1 1 0,6-19 0,-7 28 0,1 0 0,-1 0 0,1-1 0,-1 1 0,1 0 0,-1 0 0,1 0 0,0 0 0,0 0 0,-1 0 0,1 0 0,0 0 0,0 0 0,0 0 0,0 0 0,0 1 0,0-1 0,0 0 0,0 1 0,2-2 0,-1 2 0,-1 1 0,1-1 0,-1 0 0,1 0 0,-1 1 0,1-1 0,-1 1 0,1-1 0,-1 1 0,1 0 0,-1 0 0,0-1 0,1 1 0,-1 0 0,0 0 0,0 0 0,0 1 0,0-1 0,0 0 0,0 0 0,2 3 0,6 8 0,6 5 0,-14-17 0,-1-1 0,1 1 0,0 0 0,-1 0 0,1 0 0,-1-1 0,1 1 0,-1 0 0,1-1 0,0 1 0,-1 0 0,1-1 0,-1 1 0,0-1 0,1 1 0,-1-1 0,1 1 0,-1-1 0,0 1 0,1-1 0,-1 1 0,0-1 0,1 1 0,-1-1 0,0 0 0,0 1 0,0-1 0,0 1 0,1-1 0,-1 0 0,0 1 0,0-1 0,0 0 0,-1 0 0,1 0 0,0 0 0,0 1 0,0-1 0,0 1 0,0-1 0,0 1 0,0-1 0,0 0 0,1 1 0,-1-1 0,0 1 0,0-1 0,0 1 0,0-1 0,1 1 0,-1-1 0,0 1 0,1-1 0,-1 1 0,0-1 0,1 1 0,-1-1 0,1 1 0,-1 0 0,0-1 0,1 1 0,-1 0 0,1-1 0,-1 1 0,1 0 0,-1 0 0,1-1 0,0 1 0,8 18 0,-1 30 0,-8-42 0,1-11 0,-2-30 0,-6-52 0,-52-129 0,43 167 0,12 41 0,2 10 0,-1 22 0,4 37 0,27 151 0,-24-336 0,-5 73 0,-2-1 0,-12-57 0,9 92 0,7 41 0,83 282 0,-64-240 0,-12-50 0,-6-33 0,-6-32 0,-11-57 0,-17-83 0,27 182 0,2 16 0,1 20 0,4-8 0,0-1 0,2 0 0,0 0 0,1 0 0,8 19 0,44 98 0,-33-85 0,-17-34 0,-5-12 0,0-1 0,0 1 0,1-1 0,-1 0 0,1 0 0,5 6 0,-8-10 0,1-1 0,-1 0 0,0 0 0,0 0 0,1 0 0,-1 0 0,0 0 0,0 0 0,1 0 0,-1 0 0,0 0 0,0 0 0,1 0 0,-1 0 0,0 0 0,0 0 0,0 0 0,1 0 0,-1 0 0,0 0 0,0 0 0,1 0 0,-1-1 0,0 1 0,0 0 0,0 0 0,1 0 0,-1 0 0,0 0 0,0-1 0,0 1 0,0 0 0,1 0 0,-1 0 0,0-1 0,0 1 0,0 0 0,0 0 0,0 0 0,0-1 0,0 1 0,1 0 0,-1 0 0,0-1 0,0 1 0,0 0 0,0 0 0,0-1 0,0 1 0,0 0 0,0 0 0,-1-1 0,1 1 0,0 0 0,0-1 0,2-16 0,-5-30 0,-8-45 0,-2-20 0,11 77 0,-1 1 0,-2 0 0,-1 0 0,-20-60 0,17 81 0,7 33 0,35 194 0,-12-98 0,-14-77 0,3 33 0,32 109 0,-40-179 0,-1-10 0,-1-31 0,-5-53 0,-4 27 0,-3 0 0,-3 0 0,-2 2 0,-4 0 0,-32-69 0,49 121 0,2 5 0,-1 0 0,1 0 0,-1 0 0,-1 0 0,1 1 0,-1-1 0,1 1 0,-7-6 0,10 12 0,0-1 0,-1 0 0,1 0 0,0 0 0,0 0 0,-1 1 0,1-1 0,0 0 0,-1 0 0,1 1 0,0-1 0,0 0 0,-1 0 0,1 1 0,0-1 0,0 0 0,0 1 0,0-1 0,-1 0 0,1 1 0,0-1 0,0 0 0,0 1 0,0-1 0,0 1 0,0-1 0,0 0 0,0 1 0,0-1 0,0 0 0,0 1 0,0-1 0,0 0 0,0 1 0,0-1 0,0 1 0,1-1 0,-1 0 0,0 1 0,0-1 0,1 1 0,1 22 0,17 78 0,6 131 0,-25-232 0,0 0 0,0 0 0,0 0 0,0 0 0,-1 0 0,1 0 0,0 0 0,0 0 0,0 0 0,0 0 0,-1 0 0,1 0 0,0 0 0,0 0 0,0 0 0,0 0 0,-1 0 0,1 0 0,0 0 0,0 0 0,0 0 0,0 0 0,0 0 0,-1 0 0,1 0 0,0 1 0,0-1 0,0 0 0,0 0 0,0 0 0,0 0 0,-1 0 0,1 0 0,0 1 0,0-1 0,-15-37 0,-19-66 0,31 93 0,-84-257 0,87 267 0,0 0 0,-1 0 0,1 0 0,0 1 0,0-1 0,0 0 0,0 0 0,0 0 0,0 0 0,0 0 0,0 0 0,0 1 0,-1-1 0,1 0 0,0 0 0,0 0 0,0 0 0,0 0 0,0 0 0,0 0 0,-1 0 0,1 0 0,0 0 0,0 0 0,0 0 0,0 0 0,0 0 0,-1 0 0,1 0 0,0 0 0,0 0 0,0 0 0,0 0 0,0 0 0,-1 0 0,1 0 0,0 0 0,0 0 0,0 0 0,0 0 0,0 0 0,-1 0 0,1 0 0,0 0 0,0 0 0,-2 24 0,4 185 0,-1 55 0,-8-233 0,4-16 0,15-26 0,4-9 0,2 2 0,0 0 0,0 1 0,2 1 0,0 1 0,1 0 0,1 2 0,0 1 0,36-16 0,-151 45 0,-566 119 0,564-114 0,59-9 0,35-12 0,1-1 0,0 0 0,0 0 0,0 0 0,0 0 0,0 0 0,-1 0 0,1 0 0,0 0 0,0 0 0,0 1 0,0-1 0,0 0 0,0 0 0,0 0 0,0 0 0,0 0 0,-1 0 0,1 1 0,0-1 0,0 0 0,0 0 0,0 0 0,0 0 0,0 0 0,0 1 0,0-1 0,0 0 0,0 0 0,0 0 0,0 0 0,0 1 0,0-1 0,0 0 0,0 0 0,0 0 0,1 0 0,-1 0 0,0 1 0,0-1 0,0 0 0,0 0 0,0 0 0,0 0 0,0 0 0,0 0 0,0 0 0,1 1 0,-1-1 0,0 0 0,0 0 0,0 0 0,0 0 0,1 0 0,21 6 0,70 1 0,134-5 0,-108-4 0,109-1 0,354 14 0,-555-9 0,48 7 0,-69-8 0,0 0 0,0 0 0,0 0 0,-1 1 0,1 0 0,0 0 0,-1 0 0,0 1 0,1-1 0,4 5 0,-8-6 0,-1-1 0,1 1 0,-1-1 0,0 1 0,0-1 0,1 1 0,-1-1 0,0 1 0,0-1 0,0 1 0,1-1 0,-1 1 0,0 0 0,0-1 0,0 1 0,0-1 0,0 1 0,0 0 0,0-1 0,0 1 0,-1-1 0,1 1 0,0 0 0,0-1 0,0 1 0,-1-1 0,1 1 0,0-1 0,0 1 0,-1-1 0,1 1 0,0-1 0,-1 1 0,1-1 0,-1 0 0,1 1 0,-1-1 0,1 0 0,-1 1 0,1-1 0,-1 0 0,1 1 0,-1-1 0,1 0 0,-2 0 0,-17 11 0,0-1 0,-1-2 0,0 0 0,-1-1 0,-41 9 0,59-16 0,-170 38 0,-1-8 0,-338 13 0,563-45 0,352 4 0,-363 5 0,-41-7 0,1 0 0,0 0 0,-1 0 0,1 0 0,0 0 0,0 0 0,-1 0 0,1 0 0,0 0 0,-1 0 0,1 1 0,0-1 0,0 0 0,-1 0 0,1 0 0,0 0 0,0 0 0,-1 1 0,1-1 0,0 0 0,0 0 0,0 0 0,-1 1 0,1-1 0,0 0 0,0 0 0,0 1 0,0-1 0,0 0 0,-1 0 0,1 1 0,0-1 0,0 0 0,0 1 0,0-1 0,0 0 0,0 1 0,0-1 0,0 0 0,0 0 0,0 1 0,0-1 0,0 0 0,0 1 0,0-1 0,1 0 0,-1 0 0,0 1 0,0-1 0,0 0 0,0 0 0,0 1 0,1-1 0,-1 0 0,0 0 0,0 1 0,0-1 0,1 0 0,-1 0 0,0 0 0,0 0 0,1 1 0,-1-1 0,0 0 0,0 0 0,1 0 0,-1 0 0,1 0 0,-29 10 0,-50 5 0,-1-2 0,-116 2 0,-24 3 0,190-11 0,42-2 0,54 1 0,275-2 0,-57-2 0,-230 2 0,-46-1 0,-14 1 0,-25 4 0,-1-1 0,1-1 0,-53 2 0,0 1 0,-507 60 0,710-69 0,-35-2 0,193-10 0,-202 6 0,115-25 0,-153 19 0,-86 19 0,-128 26 0,-2-8 0,-310 4 0,2021-33 0,-1521 4 0,18 1 0,-50 4 0,-210 23 0,-362-3 0,563-25 0,17 1 0,0-1 0,1 0 0,-1-1 0,0 0 0,1-1 0,-16-4 0,25 3 0,12 0 0,122-12 0,162 1 0,-172 11 0,87-1 0,96-5 0,-1721 41-709,1171-31 665,206-1 44,-17 0 0,53-1 0,8 0 0,31-4 0,354-45 296,131-14 161,-65 33-457,-403 30 0,-53 1 0,0 0 0,-1 1 0,1-1 0,0 0 0,0 0 0,0 0 0,0 0 0,-1 0 0,1 1 0,0-1 0,0 0 0,0 0 0,0 0 0,0 1 0,-1-1 0,1 0 0,0 0 0,0 1 0,0-1 0,0 0 0,0 0 0,0 1 0,0-1 0,0 0 0,0 0 0,0 0 0,0 1 0,0-1 0,0 0 0,0 0 0,0 1 0,0-1 0,0 0 0,0 0 0,0 1 0,0-1 0,1 0 0,-1 0 0,0 0 0,0 1 0,0-1 0,0 0 0,0 0 0,1 0 0,-1 0 0,0 1 0,0-1 0,0 0 0,1 0 0,-1 0 0,0 0 0,0 0 0,0 0 0,1 1 0,-23 9 0,0-1 0,-1-1 0,-1-1 0,-31 6 0,25-6 0,-124 29 0,-2-7 0,-290 17 0,389-49 0,42-2 0,16-2 0,23-8 0,-23 14 0,33-14 0,0 0 0,1 3 0,1 1 0,0 1 0,38-5 0,186-13 0,-245 27 0,5-1 0,10-1 0,1 2 0,44 3 0,-72 0 0,-13 2 0,-26 3 0,-805 56 0,752-62 0,86-1 0,0 0 0,1 0 0,-1 0 0,0-1 0,1 1 0,-1-1 0,1 1 0,-1-1 0,1 0 0,-6-2 0,12-4 0,16-3 0,56-14 0,129-25 0,90 2 0,72 6 0,-253 30 0,-78 6 0,-73 3 0,-501 29 0,49 0 0,434-30 0,55 3 0,0 0 0,-1 0 0,1 0 0,0 0 0,-1 0 0,1 0 0,0 0 0,-1 0 0,1 0 0,0 0 0,-1 0 0,1 0 0,0-1 0,-1 1 0,1 0 0,0 0 0,0 0 0,-1 0 0,1-1 0,0 1 0,-1 0 0,1 0 0,0 0 0,0-1 0,0 1 0,-1 0 0,1 0 0,0-1 0,0 1 0,0 0 0,0-1 0,-1 1 0,1 0 0,0-1 0,0 1 0,0 0 0,0-1 0,0 1 0,0 0 0,0 0 0,0-1 0,0 1 0,0 0 0,0-1 0,0 1 0,0 0 0,0-1 0,0 1 0,0 0 0,1-1 0,-1 1 0,0 0 0,0-1 0,0 1 0,0 0 0,1 0 0,-1-1 0,0 1 0,0 0 0,1 0 0,-1 0 0,0-1 0,1 1 0,8-7 0,1 0 0,0 1 0,0 0 0,0 1 0,1 0 0,0 1 0,0 0 0,15-3 0,5-3 0,165-50 0,366-63 0,-511 117 0,-51 6 0,0 0 0,0 0 0,0 0 0,0 0 0,0 0 0,0 0 0,0 1 0,0-1 0,0 0 0,0 0 0,0 0 0,0 0 0,0 0 0,0 0 0,0 0 0,0 0 0,0 0 0,0 0 0,0 0 0,0 0 0,0 1 0,0-1 0,0 0 0,1 0 0,-1 0 0,0 0 0,0 0 0,0 0 0,0 0 0,0 0 0,-28 7 0,-670 103 0,483-82 0,150-18 0,56-7 0,18 0 0,144 0 0,-88-3 0,288-3 0,440 7 0,-685 2 0,-87-1 0,-21-4 0,1-1 0,-1 0 0,0 0 0,0 0 0,0 0 0,0 0 0,0 0 0,0 0 0,1 0 0,-1 1 0,0-1 0,0 0 0,0 0 0,0 0 0,0 0 0,0 0 0,0 0 0,0 1 0,0-1 0,0 0 0,0 0 0,0 0 0,0 0 0,0 1 0,0-1 0,0 0 0,0 0 0,0 0 0,0 0 0,0 1 0,0-1 0,0 0 0,0 0 0,0 0 0,0 0 0,0 0 0,0 1 0,0-1 0,0 0 0,0 0 0,0 0 0,0 0 0,-1 0 0,1 1 0,0-1 0,0 0 0,0 0 0,0 0 0,0 0 0,0 0 0,-1 0 0,1 0 0,0 0 0,0 0 0,0 0 0,0 0 0,-1 1 0,-16 7 0,0-1 0,-1 0 0,0-1 0,0-1 0,-32 5 0,6 0 0,-532 104 0,385-79 0,160-30 0,34-8 0,57-7 0,966-61 0,-1551 100 0,317-14 0,-127 13 0,468-56 0,404-51 0,-285 47 0,-208 26 0,-41 6 0,-25 3 0,-993 74 0,972-77 0,94-7 0,794-170 0,-825 173 0,3-2 0,-2 0 0,0 1 0,1 1 0,37-3 0,-52 9 0,-15 3 0,-32 8 0,0-2 0,0-2 0,-1-2 0,-47 3 0,2 1 0,-66 10 0,2 6 0,-219 71 0,333-81 0,38-17 0,0 1 0,0 0 0,0-1 0,0 0 0,0 1 0,1-1 0,-1 0 0,0 0 0,0 0 0,0 0 0,0-1 0,0 1 0,0 0 0,0-1 0,3-1 0,173-29 0,138-19 0,-315 50 0,126-14 0,191 3 0,-285 15 0,-24 2 0,-12-4 0,0 0 0,-1 0 0,1 0 0,-1-1 0,1 1 0,-1-1 0,1 0 0,-1 0 0,0 0 0,-5 0 0,-134 23 0,-185 6 0,152-17 0,46 2 0,-81 4 0,195-20 0,14-2 0,25-6 0,197-38 0,253-22 0,-446 66 0,-739 92 0,675-87 0,37-2 0,0 0 0,0 0 0,0 0 0,0 0 0,0-1 0,0 1 0,0 0 0,1 0 0,-1 0 0,0 0 0,0 0 0,0 0 0,0-1 0,0 1 0,0 0 0,0 0 0,0 0 0,0 0 0,0 0 0,0 0 0,0-1 0,-1 1 0,1 0 0,0 0 0,0 0 0,0 0 0,0 0 0,0 0 0,0 0 0,0-1 0,0 1 0,0 0 0,0 0 0,0 0 0,0 0 0,-1 0 0,1 0 0,0 0 0,0 0 0,0 0 0,0 0 0,0 0 0,0 0 0,0-1 0,-1 1 0,1 0 0,0 0 0,0 0 0,0 0 0,0 0 0,0 0 0,0 0 0,-1 0 0,1 0 0,0 0 0,56-19 0,88-12 0,290-22 0,-342 44 0,-79 8 0,13-1 0,-55 9 0,27-7 0,-593 115 0,588-114 0,10-2 0,28-7 0,56-10 0,101-2 0,232 5 0,-314 14 0,-18-1 0,-4-1 0,0 4 0,129 17 0,-167-5 0,-46-13 0,1 0 0,-1 0 0,0 0 0,0 1 0,1-1 0,-1 0 0,0 0 0,0 0 0,1 0 0,-1 0 0,0 1 0,0-1 0,0 0 0,1 0 0,-1 1 0,0-1 0,0 0 0,0 0 0,0 1 0,0-1 0,1 0 0,-1 0 0,0 1 0,0-1 0,0 0 0,0 0 0,0 1 0,0-1 0,0 0 0,0 1 0,0-1 0,0 0 0,0 0 0,0 1 0,0-1 0,0 0 0,0 1 0,-1-1 0,1 0 0,0 0 0,0 1 0,0-1 0,0 0 0,0 0 0,-1 1 0,1-1 0,0 0 0,0 0 0,0 0 0,-1 0 0,1 1 0,0-1 0,0 0 0,-1 0 0,1 0 0,0 0 0,0 0 0,-1 1 0,1-1 0,0 0 0,-1 0 0,-13 6 0,-1 0 0,1-1 0,-2-1 0,1 0 0,0-1 0,-1-1 0,1 0 0,-17-1 0,-14 3 0,-191 26 0,213-30 0,60-6 0,34 1 0,474-53 0,-736 75 0,-1056 78 0,1202-96 0,46 1 0,0 0 0,0 0 0,1 0 0,-1 0 0,0 0 0,0 0 0,0 0 0,1 0 0,-1 0 0,0 0 0,0-1 0,0 1 0,1 0 0,-1 0 0,0 0 0,0 0 0,0-1 0,0 1 0,1 0 0,-1 0 0,0 0 0,0-1 0,0 1 0,0 0 0,0 0 0,0 0 0,0-1 0,0 1 0,0 0 0,0 0 0,0-1 0,0 1 0,0 0 0,0 0 0,0-1 0,0 1 0,0 0 0,0 0 0,0 0 0,0-1 0,0 1 0,0 0 0,0 0 0,0-1 0,0 1 0,-1 0 0,1 0 0,0 0 0,0-1 0,0 1 0,0 0 0,-1 0 0,1 0 0,0 0 0,0 0 0,0-1 0,0 1 0,-1 0 0,1 0 0,0 0 0,0 0 0,-1 0 0,1 0 0,15-9 0,0 2 0,0 0 0,1 0 0,0 2 0,1 0 0,-1 1 0,20-3 0,-22 4 0,121-22 0,154-9 0,141 13 0,-371 19 0,287-2 0,-293 9 0,-39 1 0,-14-5 0,0-1 0,-1 1 0,1-1 0,0 1 0,0-1 0,0 0 0,0 1 0,-1-1 0,1 1 0,0-1 0,-1 0 0,1 1 0,0-1 0,0 0 0,-1 1 0,1-1 0,-1 0 0,1 1 0,0-1 0,-1 0 0,1 0 0,-1 0 0,1 1 0,0-1 0,-1 0 0,1 0 0,-1 0 0,1 0 0,-1 0 0,0 0 0,-72 27 0,-112 23 0,90-26 0,-32 10 0,-338 84 0,430-114 0,23-6 0,50-14 0,0 1 0,1 3 0,68-14 0,133-10 0,-226 34 0,217-24 0,396 5 0,-622 20 0,-1 1 0,1 0 0,0 0 0,0 1 0,0 0 0,0-1 0,0 2 0,0-1 0,-1 0 0,6 3 0,-21 4 0,-30 2 0,-661 72-381,468-62 195,-192 19 73,320-36 113,80-7 0,18-4 0,9 6 0,0 0 0,0 0 0,1 1 0,-1-1 0,1 0 0,-1 1 0,1-1 0,-1 1 0,1 0 0,0 0 0,0 0 0,0 0 0,0 0 0,0 0 0,0 0 0,2 0 0,57-22 3,0 2 1,107-20-1,-84 22 100,202-40 249,26-6-137,-479 104-215,-1-7 0,-237 13 0,386-44 0,8 0 0,-1 0 0,1-1 0,-1 0 0,1-1 0,-1 0 0,-12-4 0,22 2 0,11 0 0,23-1 0,60-1 0,-60 4 0,883 0 0,-809 12 0,-102-11 0,0 1 0,0-1 0,0 1 0,0 0 0,0 0 0,0 1 0,0-1 0,6 4 0,-10-5 0,0 0 0,0 1 0,0-1 0,0 0 0,0 0 0,0 1 0,0-1 0,0 0 0,0 0 0,0 0 0,0 1 0,0-1 0,0 0 0,0 0 0,0 1 0,0-1 0,0 0 0,0 0 0,0 0 0,0 1 0,0-1 0,0 0 0,0 0 0,0 1 0,0-1 0,-1 0 0,1 0 0,0 0 0,0 0 0,0 1 0,0-1 0,-1 0 0,1 0 0,0 0 0,0 0 0,0 0 0,-1 1 0,1-1 0,0 0 0,0 0 0,0 0 0,-1 0 0,1 0 0,-28 10 0,-55 7 0,0-4 0,-122 5 0,110-12 0,9 1 0,-453 41 0,502-44 0,46-8 0,63-9 0,304-27 0,-271 35 0,166 13 0,-213 3 0,-54-6 0,-16 1 0,-41 7 0,-106 14 0,55-13 0,-309 75 0,394-83 0,40-11 0,370-89 0,-288 76 0,189-11 0,-275 29 0,-1 0 0,32 5 0,-27 4 0,-18 3 0,-5-10 0,1 0 0,-1 1 0,0-1 0,1 0 0,-1 0 0,0 0 0,0 0 0,-1 0 0,1-1 0,0 1 0,-4 1 0,-17 11 0,-1-2 0,-1-1 0,0-1 0,-49 12 0,21-10 0,-78 8 0,125-19 0,-42 2 0,46-3 0,0 0 0,0 0 0,0 0 0,0 0 0,-1 0 0,1-1 0,0 1 0,0-1 0,0 1 0,0-1 0,0 0 0,0 0 0,0 0 0,0 0 0,-2-2 0,4 3 0,0-1 0,0 1 0,0-1 0,0 1 0,0-1 0,0 1 0,0 0 0,0-1 0,0 1 0,0-1 0,0 1 0,1 0 0,-1-1 0,0 1 0,0 0 0,0-1 0,1 1 0,-1 0 0,0-1 0,0 1 0,1 0 0,-1-1 0,0 1 0,1 0 0,-1 0 0,0-1 0,1 1 0,-1 0 0,0 0 0,1 0 0,-1 0 0,1-1 0,-1 1 0,0 0 0,1 0 0,-1 0 0,1 0 0,-1 0 0,1 0 0,-1 0 0,1 0 0,22-6 0,-1 1 0,1 1 0,23-1 0,-5 0 0,17-2 0,709-58 0,-737 67 0,-31-2 0,1 0 0,0 0 0,0 0 0,0 0 0,0 0 0,0 0 0,-1 0 0,1 0 0,0 0 0,0 0 0,0 0 0,0 0 0,0 0 0,-1 0 0,1 0 0,0 0 0,0 0 0,0 0 0,0 0 0,0 0 0,0 0 0,-1 0 0,1 0 0,0 1 0,0-1 0,0 0 0,0 0 0,0 0 0,0 0 0,0 0 0,0 0 0,0 0 0,-1 0 0,1 1 0,0-1 0,0 0 0,0 0 0,0 0 0,0 0 0,0 0 0,0 1 0,0-1 0,0 0 0,0 0 0,0 0 0,0 0 0,0 0 0,0 0 0,0 1 0,0-1 0,0 0 0,0 0 0,0 0 0,0 0 0,0 0 0,1 1 0,-1-1 0,0 0 0,0 0 0,0 0 0,0 0 0,0 0 0,0 0 0,0 0 0,0 0 0,0 1 0,1-1 0,-1 0 0,-53 15 0,-516 71 0,-10-48 0,216-24 0,292-13 0,63-1 0,41 0 0,1022-4 0,-988 4 0,108 16 0,-172-16 0,-1 0 0,1 0 0,0 1 0,-1-1 0,1 1 0,0 0 0,-1-1 0,1 2 0,-1-1 0,0 0 0,1 0 0,3 3 0,-13 4 0,-21 2 0,-192 42 0,-290 29 0,504-80 0,-349 40 0,5-27 0,293-20 0,56 6 0,1 0 0,-1 0 0,1 0 0,0 0 0,-1-1 0,1 1 0,-1 0 0,1 0 0,0 0 0,-1 0 0,1-1 0,-1 1 0,1 0 0,0 0 0,-1-1 0,1 1 0,0 0 0,0-1 0,-1 1 0,1 0 0,0-1 0,0 1 0,-1 0 0,1-1 0,0 1 0,0 0 0,0-1 0,0 1 0,0-1 0,-1 1 0,1 0 0,0-1 0,0 1 0,0-1 0,0 1 0,0 0 0,0-1 0,0 1 0,0-1 0,1 1 0,-1 0 0,0-1 0,0 1 0,0-1 0,0 1 0,1 0 0,-1-1 0,0 1 0,0 0 0,0-1 0,1 1 0,-1 0 0,0-1 0,1 1 0,8-8 0,-1 2 0,1-1 0,1 1 0,-1 1 0,1-1 0,0 2 0,1-1 0,-1 1 0,20-4 0,-14 3 0,110-29 0,226-32 0,-126 28 0,-197 29 0,-62 6 0,-287 16 0,16 1 0,278-15 0,33-4 0,44-2 0,35 0 0,443-18 0,-493 27 0,-36-2 0,0 0 0,0 0 0,0 0 0,0 0 0,0 0 0,0 0 0,0 0 0,0 0 0,0 0 0,0 0 0,0 0 0,0 0 0,0 0 0,0 0 0,0 1 0,0-1 0,0 0 0,0 0 0,0 0 0,0 0 0,0 0 0,0 0 0,0 0 0,0 0 0,0 0 0,0 0 0,0 0 0,0 0 0,0 0 0,0 0 0,0 0 0,0 0 0,0 1 0,0-1 0,0 0 0,0 0 0,0 0 0,0 0 0,0 0 0,0 0 0,0 0 0,-19 3 0,-483 35 0,-8-33 0,375-5 0,97 1 0,26 0 0,1-1 0,-1 0 0,0 0 0,1-1 0,-1-1 0,-15-4 0,27 6 0,0 0 0,-1 0 0,1 0 0,0 0 0,-1 0 0,1 0 0,0 0 0,0 0 0,-1 0 0,1 0 0,0 0 0,0 0 0,-1-1 0,1 1 0,0 0 0,0 0 0,-1 0 0,1 0 0,0-1 0,0 1 0,0 0 0,-1 0 0,1 0 0,0-1 0,0 1 0,0 0 0,0 0 0,0-1 0,0 1 0,-1 0 0,1 0 0,0-1 0,0 1 0,0 0 0,0 0 0,0-1 0,0 1 0,0 0 0,0-1 0,0 1 0,0 0 0,0 0 0,0-1 0,0 1 0,1 0 0,-1 0 0,0-1 0,0 1 0,0 0 0,0 0 0,0-1 0,0 1 0,1 0 0,-1 0 0,0-1 0,0 1 0,0 0 0,1 0 0,-1 0 0,0 0 0,1-1 0,8-5 0,0 1 0,0 0 0,1 0 0,0 0 0,0 2 0,19-6 0,-3 1 0,234-58 0,-170 47 0,110-39 0,-174 44 0,-26 14 0,0 0 0,0 0 0,0-1 0,0 1 0,0 0 0,0-1 0,0 1 0,0 0 0,0 0 0,0-1 0,0 1 0,0 0 0,0 0 0,0-1 0,0 1 0,-1 0 0,1 0 0,0 0 0,0-1 0,0 1 0,0 0 0,-1 0 0,1 0 0,0 0 0,0-1 0,0 1 0,-1 0 0,1 0 0,0 0 0,0 0 0,-1 0 0,1 0 0,0 0 0,0-1 0,-1 1 0,1 0 0,0 0 0,0 0 0,-1 0 0,1 0 0,0 0 0,0 0 0,-1 0 0,1 1 0,0-1 0,-1 0 0,-56-1 0,-275 29 0,-131 7 0,-331-16 0,713-25 0,59-1 0,22 7 0,0 0 0,0 0 0,-1-1 0,1 1 0,0 0 0,0 0 0,0 0 0,0-1 0,0 1 0,0 0 0,-1 0 0,1-1 0,0 1 0,0 0 0,0 0 0,0-1 0,0 1 0,0 0 0,0 0 0,0-1 0,0 1 0,0 0 0,0 0 0,0-1 0,0 1 0,0 0 0,0 0 0,1-1 0,-1 1 0,0 0 0,0 0 0,0 0 0,0-1 0,0 1 0,1 0 0,-1 0 0,0 0 0,0-1 0,1 1 0,35-20 0,10 4 0,1 1 0,1 2 0,49-6 0,153-12 0,-227 29 0,22-4 0,-22 3 0,0 0 0,0 1 0,1 1 0,-1 1 0,0 1 0,39 7 0,-62-8 0,1 0 0,-1 0 0,1 1 0,-1-1 0,0 0 0,1 0 0,-1 0 0,1 0 0,-1 0 0,1 1 0,-1-1 0,0 0 0,1 0 0,-1 1 0,0-1 0,1 0 0,-1 1 0,0-1 0,1 0 0,-1 1 0,0-1 0,1 1 0,-1-1 0,0 0 0,0 1 0,0-1 0,1 1 0,-1-1 0,0 1 0,0-1 0,0 0 0,0 1 0,0 0 0,-9 13 0,-22 7 0,7-12 0,0-2 0,0-1 0,0 0 0,-1-2 0,0-1 0,0-1 0,-41-2 0,35 1 0,-508-1 0,517 0 0,13 0 0,-1 1 0,0-2 0,1 1 0,-1-1 0,0 0 0,1-1 0,-1 0 0,1-1 0,0 0 0,0-1 0,-9-4 0,17 7 0,0 0 0,0 0 0,0 0 0,0 0 0,0 0 0,0 0 0,0-1 0,1 1 0,-1 0 0,1 0 0,-1-1 0,1 1 0,-1 0 0,1-1 0,-1 1 0,1 0 0,0-1 0,0 1 0,0-1 0,0 1 0,0-1 0,0 1 0,0 0 0,1-1 0,-1 1 0,0-1 0,1 1 0,-1 0 0,1 0 0,0-1 0,-1 1 0,1 0 0,0 0 0,0-1 0,-1 1 0,1 0 0,0 0 0,2-1 0,39-39 0,-41 40 0,20-13 0,-16 12 0,0-1 0,-1 0 0,1 0 0,-1 0 0,0 0 0,0-1 0,0 0 0,0 0 0,-1 0 0,6-8 0,-10 11 0,0 0 0,0 0 0,0 0 0,0 0 0,0 0 0,0 0 0,0 0 0,0 1 0,0-1 0,0 0 0,-1 1 0,1-1 0,0 1 0,0-1 0,-1 1 0,0-1 0,-25-13 0,26 12 0,1 0 0,0 1 0,-1-1 0,1 0 0,0 1 0,0-1 0,0 0 0,1 1 0,-1-1 0,0 1 0,0-1 0,1 0 0,-1 1 0,1-1 0,0 1 0,-1-1 0,1 1 0,0-1 0,0 1 0,0 0 0,0-1 0,0 1 0,0 0 0,0 0 0,2-2 0,38-32 0,-36 31 0,48-32 0,115-58 0,2-1 0,-168 94 0,1 0 0,-1-1 0,0 1 0,0-1 0,1 1 0,-1-1 0,0 0 0,0 0 0,-1 0 0,1 0 0,0 0 0,-1 0 0,1 0 0,-1-1 0,0 1 0,0 0 0,1-3 0,-2 4 0,0 0 0,0 1 0,0-1 0,0 0 0,0 1 0,-1-1 0,1 0 0,0 1 0,-1-1 0,1 1 0,0-1 0,-1 1 0,1-1 0,-1 1 0,1-1 0,-1 1 0,1-1 0,-1 1 0,1-1 0,-1 1 0,1 0 0,-1-1 0,-1 1 0,-29-9 0,-67 2 0,-154 7 0,130 3 0,-98 0 0,-504-1 0,700-2 0,4 0 0,1 0 0,-1-2 0,-38-7 0,57 9 0,1 0 0,-1 0 0,1 0 0,-1 0 0,1-1 0,-1 1 0,1 0 0,-1 0 0,1 0 0,-1-1 0,1 1 0,-1 0 0,1-1 0,-1 1 0,1 0 0,-1-1 0,1 1 0,0-1 0,-1 1 0,1 0 0,0-1 0,-1 1 0,1-1 0,0 1 0,0-1 0,-1 1 0,1-1 0,0 1 0,0-1 0,0 1 0,0-1 0,0 0 0,0 1 0,0-1 0,0 1 0,0-1 0,0 1 0,0-1 0,0 1 0,0-1 0,0 0 0,0 1 0,1-1 0,-1 1 0,0-1 0,0 1 0,1-1 0,-1 1 0,0-1 0,1 1 0,-1 0 0,0-1 0,1 1 0,-1-1 0,1 1 0,-1 0 0,1-1 0,-1 1 0,1 0 0,0-1 0,31-22 0,-30 22 0,1-1 0,4-3 0,0 1 0,0 0 0,0 0 0,1 0 0,-1 1 0,1 1 0,0-1 0,12-2 0,-19 5 0,0 1 0,0-1 0,-1 0 0,1 0 0,0 0 0,0 1 0,0-1 0,-1 0 0,1 1 0,0-1 0,-1 1 0,1-1 0,0 1 0,-1-1 0,1 1 0,-1-1 0,1 1 0,-1 0 0,2 1 0,9 7 0,-1-5 0,1-1 0,0 0 0,-1-1 0,1 0 0,0-1 0,0 0 0,16-1 0,11 2 0,42 2 0,-16-1 0,126 22 0,-186-24 0,0 0 0,0 0 0,0 0 0,0 1 0,-1 0 0,1 0 0,-1 0 0,6 3 0,-9-4 0,1-1 0,-1 0 0,0 0 0,0 1 0,1-1 0,-1 0 0,0 1 0,1-1 0,-1 1 0,0-1 0,0 0 0,0 1 0,1-1 0,-1 0 0,0 1 0,0-1 0,0 1 0,0-1 0,0 1 0,0-1 0,0 0 0,0 1 0,0-1 0,0 1 0,0-1 0,0 1 0,0-1 0,0 0 0,-1 1 0,-18 11 0,-37 1 0,0-1 0,-87 5 0,69-10 0,24-1 0,-158 25 0,185-23 0,22-8 0,1 0 0,0 0 0,0 1 0,0-1 0,0 0 0,0 0 0,0 0 0,0 0 0,0 0 0,0 0 0,0 1 0,-1-1 0,1 0 0,0 0 0,0 0 0,0 0 0,0 0 0,0 0 0,0 1 0,0-1 0,0 0 0,0 0 0,0 0 0,0 0 0,0 0 0,0 1 0,0-1 0,1 0 0,-1 0 0,0 0 0,0 0 0,0 0 0,0 1 0,0-1 0,0 0 0,0 0 0,0 0 0,0 0 0,0 0 0,0 0 0,1 0 0,-1 0 0,0 0 0,0 1 0,0-1 0,0 0 0,0 0 0,0 0 0,1 0 0,-1 0 0,0 0 0,0 0 0,0 0 0,0 0 0,0 0 0,1 0 0,-1 0 0,0 0 0,0 0 0,0 0 0,1 0 0,45 5 0,111-5 0,-93-2 0,-1 2 0,0 4 0,76 13 0,-112-8 0,-27-8 0,1-1 0,-1 0 0,0 0 0,0 0 0,0 0 0,0 0 0,1 1 0,-1-1 0,0 0 0,0 0 0,0 0 0,0 1 0,0-1 0,0 0 0,0 0 0,1 0 0,-1 1 0,0-1 0,0 0 0,0 0 0,0 0 0,0 1 0,0-1 0,0 0 0,0 0 0,0 1 0,0-1 0,0 0 0,0 0 0,0 0 0,0 1 0,-1-1 0,1 0 0,0 0 0,0 0 0,0 1 0,0-1 0,0 0 0,0 0 0,0 0 0,-1 1 0,1-1 0,0 0 0,0 0 0,0 0 0,0 0 0,-1 0 0,1 0 0,0 1 0,-5 1 0,0 0 0,0 0 0,1-1 0,-1 1 0,0-1 0,-1 0 0,-5 0 0,-122 8 0,-150-8 0,-4-1 0,914-1 0,-567 2 0,-20 0 0,-2-2 0,-1 2 0,0 2 0,74 15 0,-89-8 0,-21-10 0,-1 0 0,0 0 0,0 0 0,0 0 0,1 0 0,-1 0 0,0 1 0,0-1 0,0 0 0,0 0 0,0 0 0,1 0 0,-1 1 0,0-1 0,0 0 0,0 0 0,0 0 0,0 1 0,0-1 0,0 0 0,0 0 0,0 0 0,0 1 0,0-1 0,0 0 0,0 0 0,0 0 0,0 1 0,0-1 0,0 0 0,0 0 0,0 1 0,0-1 0,0 0 0,0 0 0,0 0 0,0 1 0,0-1 0,0 0 0,0 0 0,-1 0 0,1 0 0,0 1 0,-4 1 0,1 0 0,-1-1 0,1 1 0,-1-1 0,0 1 0,0-1 0,0 0 0,-6 0 0,-831 95 0,813-94 0,54-2 0,152-4 0,-50 0 0,1 5 0,140 20 0,-257-19 0,-4-2 0,-1 1 0,0 0 0,0 0 0,1 1 0,-1 0 0,0 0 0,0 0 0,0 1 0,-1 0 0,1 1 0,-1-1 0,7 6 0,-12-8 0,-1-1 0,1 1 0,-1-1 0,0 1 0,1 0 0,-1-1 0,0 1 0,0-1 0,1 1 0,-1 0 0,0-1 0,0 1 0,0-1 0,0 1 0,0 0 0,0-1 0,0 1 0,0 0 0,0-1 0,0 1 0,0 0 0,0-1 0,0 1 0,-1-1 0,1 1 0,0 0 0,0-1 0,-1 1 0,1-1 0,0 1 0,-1-1 0,1 1 0,-1-1 0,1 1 0,0-1 0,-1 1 0,1-1 0,-2 1 0,-24 14 0,3-6 0,0-1 0,-1-1 0,-45 6 0,-22 7 0,135-17 0,89-5 0,114 2 0,-191 3 0,0 2 0,70 15 0,-100-10 0,-26-10 0,0 0 0,0 1 0,0-1 0,0 0 0,0 1 0,0-1 0,0 0 0,0 0 0,0 1 0,0-1 0,0 0 0,0 0 0,0 1 0,0-1 0,0 0 0,0 0 0,0 1 0,-1-1 0,1 0 0,0 0 0,0 0 0,0 1 0,0-1 0,-1 0 0,1 0 0,0 0 0,0 1 0,-1-1 0,1 0 0,0 0 0,0 0 0,0 0 0,-1 0 0,1 0 0,0 0 0,-1 1 0,1-1 0,0 0 0,0 0 0,-1 0 0,1 0 0,0 0 0,-1 0 0,-50 8 0,-79 0 0,-188 17 0,313-24 0,0-1 0,0 0 0,0 0 0,0 0 0,0 0 0,0-1 0,-6-1 0,10 2 0,1 0 0,0 0 0,-1-1 0,1 1 0,0 0 0,-1 0 0,1 0 0,0 0 0,-1 0 0,1-1 0,0 1 0,-1 0 0,1 0 0,0-1 0,0 1 0,-1 0 0,1 0 0,0-1 0,0 1 0,0 0 0,-1-1 0,1 1 0,0 0 0,0-1 0,0 1 0,0 0 0,0-1 0,0 1 0,0 0 0,0-1 0,-1 1 0,1 0 0,0-1 0,1 0 0,16-16 0,-1 9 0,1 0 0,-1 1 0,1 1 0,0 1 0,1 0 0,28-4 0,1 3 0,61-1 0,-106 7 0,-1 0 0,1 0 0,-1 0 0,0 0 0,1 0 0,-1 0 0,1 0 0,-1 0 0,0 0 0,1 0 0,-1 1 0,1-1 0,-1 1 0,0-1 0,1 1 0,1 1 0,-17 8 0,-40 9 0,-152 31 0,206-50 0,0 0 0,0 0 0,0 0 0,0 0 0,0 1 0,0-1 0,0 0 0,0 0 0,0 0 0,0 0 0,0 0 0,0 0 0,0 0 0,0 0 0,0 0 0,0 0 0,0 0 0,0 0 0,0 1 0,0-1 0,0 0 0,0 0 0,0 0 0,0 0 0,0 0 0,0 0 0,0 0 0,0 0 0,0 0 0,0 0 0,0 1 0,0-1 0,0 0 0,0 0 0,0 0 0,0 0 0,0 0 0,0 0 0,0 0 0,0 0 0,0 0 0,0 0 0,0 0 0,0 0 0,0 0 0,0 0 0,0 1 0,-1-1 0,1 0 0,0 0 0,16 3 0,23-1 0,260-4 0,-683 1 0,333-7 0,50 7 0,0 1 0,1 0 0,-1 0 0,0 0 0,1-1 0,-1 1 0,1 0 0,-1-1 0,0 1 0,1 0 0,-1-1 0,1 1 0,-1-1 0,1 1 0,0-1 0,-1 1 0,1-1 0,-1 1 0,1-1 0,0 1 0,-1-1 0,1 0 0,0 1 0,0-1 0,-1-1 0,2 1 0,-1 0 0,1-1 0,-1 1 0,1 0 0,0-1 0,0 1 0,-1 0 0,1 0 0,0 0 0,0 0 0,0 0 0,0 0 0,0 0 0,1 0 0,-1 0 0,0 0 0,0 1 0,2-2 0,30-15 0,0 1 0,1 1 0,48-13 0,-58 20 0,776-207 0,-685 187 0,-91 17 0,-24 11 0,0-1 0,-1 1 0,1 0 0,0-1 0,0 1 0,0 0 0,-1-1 0,1 1 0,0 0 0,0 0 0,0-1 0,-1 1 0,1 0 0,0 0 0,-1-1 0,1 1 0,0 0 0,-1 0 0,1 0 0,0 0 0,-1-1 0,1 1 0,0 0 0,-1 0 0,1 0 0,0 0 0,-1 0 0,1 0 0,-1 0 0,1 0 0,0 0 0,-1 0 0,0 0 0,-57-1 0,-455 33 0,26 0 0,460-31 0,53-1 0,-8 0 0,639 27 0,-651-27 0,72 12 0,-72-11 0,-1 0 0,1 1 0,-1 0 0,1 0 0,-1 0 0,0 1 0,0 0 0,0 0 0,8 6 0,-12-8 0,0-1 0,-1 1 0,1 0 0,0-1 0,0 1 0,-1 0 0,1 0 0,0 0 0,-1 0 0,1-1 0,-1 1 0,1 0 0,-1 0 0,0 0 0,1 0 0,-1 0 0,0 0 0,0 0 0,0 0 0,1 0 0,-1 1 0,0-1 0,0 0 0,-1 0 0,1 0 0,0 0 0,0 0 0,0 0 0,-1 0 0,1 0 0,0 0 0,-1 0 0,1 0 0,-2 1 0,0 0 0,0 1 0,-1-1 0,1 1 0,-1-1 0,0 0 0,0 0 0,0 0 0,0 0 0,-5 2 0,-13 5 0,0-1 0,-1-1 0,0-1 0,0-1 0,-34 3 0,-119 2 0,141-9 0,-10 1 0,8 0 0,1-2 0,-1-1 0,-45-7 0,63 2 0,18 0 0,32-3 0,119-2 0,166 10 0,-167 4 0,-110-3 0,-37 0 0,-27 0 0,-1066 19 0,1037-15 0,40-2 0,0-1 0,0 0 0,1-1 0,-1 0 0,0-1 0,-13-3 0,26 4 0,0 0 0,0 0 0,0 0 0,0 0 0,0 0 0,0 0 0,0 0 0,0 0 0,0 0 0,0-1 0,0 1 0,1 0 0,-1 0 0,0 0 0,0 0 0,0 0 0,0 0 0,0 0 0,0 0 0,0 0 0,0 0 0,0 0 0,0 0 0,0-1 0,0 1 0,0 0 0,0 0 0,0 0 0,0 0 0,0 0 0,0 0 0,0 0 0,0 0 0,0 0 0,0 0 0,0-1 0,0 1 0,0 0 0,0 0 0,0 0 0,0 0 0,0 0 0,0 0 0,0 0 0,0 0 0,-1 0 0,1 0 0,0 0 0,0 0 0,0-1 0,0 1 0,0 0 0,0 0 0,0 0 0,0 0 0,0 0 0,0 0 0,0 0 0,0 0 0,-1 0 0,1 0 0,0 0 0,0 0 0,0 0 0,0 0 0,0 0 0,0 0 0,16-6 0,50-12 0,0 4 0,81-8 0,151-2 0,-240 21 0,348-19 0,-1312 87 0,845-61 0,38-6 0,24-2 0,12-1 0,33-7 0,66-7 0,-101 18 0,1056-92-754,-612 63 541,-355 19 213,-1095 52 12,477-16-460,417-21 341,-8 0 588,-110 17-1,198-16-480,19-1 0,38-2 0,159-19 0,-116 7 0,1615-78-788,-1614 90 788,-68 1 0,-43 1 0,-1421 44-898,1278-45 980,112-2 150,-209-5 590,211-6-822,60 10 0,0 0 0,1 0 0,-1 0 0,0 0 0,1 0 0,-1-1 0,0 1 0,0 0 0,1 0 0,-1 0 0,0 0 0,0 0 0,1 0 0,-1-1 0,0 1 0,0 0 0,1 0 0,-1 0 0,0-1 0,0 1 0,0 0 0,1 0 0,-1 0 0,0-1 0,0 1 0,0 0 0,0-1 0,0 1 0,0 0 0,0 0 0,1-1 0,-1 1 0,0 0 0,0-1 0,0 1 0,0 0 0,0 0 0,0-1 0,0 1 0,-1 0 0,1-1 0,0 1 0,0 0 0,0 0 0,0-1 0,0 1 0,0 0 0,0 0 0,-1-1 0,1 1 0,0 0 0,0 0 0,0-1 0,0 1 0,-1 0 0,1 0 0,0 0 0,0 0 0,-1-1 0,1 1 0,-1 0 0,23-6 2,-1 2 1,1 0 0,0 1 0,0 1-1,25 2 1,2-2 164,1215-12-182,-1017 16 52,-201-2-37,-12 0 0,-81 1 0,-1195 91-709,963-66 640,191-18 17,-270 35 963,1206-169-913,109 78-6,-880 52 8,-69-1 0,-21 2 0,-67 9-12,-102 5 0,29-5 173,121-10-44,-872 89 452,883-91-569,56-4 0,264-27 0,92-8 0,-228 29 0,107-10 0,-387 20 0,-1146 27 0,1252-30 0,22 0 0,40-2 0,1173-24 0,-2052 63 0,773-31 0,5 0 0,-1-2 0,-68-5 0,166-6 0,64 5 0,-56 3 0,0-2 0,0-3 0,54-12 0,-106 15 0,-11-1 0,-20 0 0,-544 9 0,382 2 0,162-7 0,-33 1 0,58-2 0,0 0 0,0 0 0,0-1 0,0 1 0,-1-1 0,1 1 0,0-1 0,0 0 0,0 0 0,0-1 0,0 1 0,-3-3 0,6 3 0,-1 1 0,1-1 0,0 1 0,0-1 0,0 0 0,0 1 0,-1-1 0,1 1 0,0-1 0,0 0 0,0 1 0,1-1 0,-1 1 0,0-1 0,0 0 0,0 1 0,0-1 0,1 1 0,-1-1 0,0 1 0,0-1 0,1 0 0,-1 1 0,0-1 0,1 1 0,-1-1 0,1 1 0,-1 0 0,1-1 0,-1 1 0,0-1 0,1 1 0,0 0 0,-1 0 0,1-1 0,-1 1 0,1 0 0,-1 0 0,1-1 0,0 1 0,13-8 0,0 0 0,1 0 0,-1 2 0,1 0 0,24-6 0,86-15 0,-93 21 0,232-34 0,74-15 0,-386 64 0,-59 3 0,34-5 0,-234 19 0,-118 16 0,437-46 0,61-18 0,-65 20 0,1 0 0,-1 0 0,1 1 0,-1 0 0,1 0 0,17 2 0,-23 2 0,-10 0 0,-38 8 0,-89 9 0,56-11 0,-15 4 0,-22 2 0,-134 35 0,218-37 0,31-13 0,0 0 0,0 0 0,-1 0 0,1 0 0,0 1 0,0-1 0,0 0 0,0 0 0,-1 0 0,1 0 0,0 0 0,0 1 0,0-1 0,0 0 0,0 0 0,0 0 0,0 1 0,-1-1 0,1 0 0,0 0 0,0 0 0,0 1 0,0-1 0,0 0 0,0 0 0,0 0 0,0 1 0,0-1 0,0 0 0,0 0 0,0 0 0,0 1 0,0-1 0,0 0 0,1 0 0,-1 0 0,0 1 0,0-1 0,0 0 0,0 0 0,0 0 0,0 1 0,0-1 0,1 0 0,-1 0 0,0 0 0,0 0 0,0 0 0,0 1 0,1-1 0,-1 0 0,0 0 0,0 0 0,0 0 0,1 0 0,6 2 0,-1 0 0,1 0 0,0-1 0,0 0 0,13 1 0,150 1 0,-97-4 0,-1 4 0,111 17 0,-181-20 0,0 1 0,0-1 0,-1 0 0,1 0 0,0 1 0,-1-1 0,1 1 0,0 0 0,-1-1 0,1 1 0,-1 0 0,1 0 0,-1 0 0,1 0 0,-1 0 0,0 0 0,3 3 0,-4-3 0,0-1 0,0 1 0,0 0 0,-1 0 0,1-1 0,0 1 0,0 0 0,0 0 0,0-1 0,-1 1 0,1 0 0,0-1 0,-1 1 0,1 0 0,0-1 0,-1 1 0,1 0 0,-1-1 0,1 1 0,-1-1 0,1 1 0,-1-1 0,0 1 0,1-1 0,-1 0 0,-1 1 0,-56 27 0,55-27 0,-56 23 0,58-24 0,1 0 0,0 0 0,0 0 0,0 1 0,0-1 0,0 0 0,0 0 0,0 0 0,0 0 0,0 0 0,-1 0 0,1 0 0,0 0 0,0 0 0,0 0 0,0 0 0,0 1 0,0-1 0,0 0 0,0 0 0,0 0 0,0 0 0,0 0 0,0 0 0,0 0 0,0 1 0,0-1 0,0 0 0,0 0 0,0 0 0,0 0 0,0 0 0,0 0 0,0 0 0,0 0 0,0 1 0,0-1 0,0 0 0,0 0 0,0 0 0,0 0 0,0 0 0,0 0 0,0 0 0,1 0 0,-1 0 0,0 1 0,0-1 0,0 0 0,0 0 0,0 0 0,0 0 0,0 0 0,0 0 0,0 0 0,1 0 0,-1 0 0,0 0 0,0 0 0,0 0 0,0 0 0,0 0 0,0 0 0,0 0 0,1 0 0,-1 0 0,0 0 0,0 0 0,16 3 0,16 0 0,92-4 0,-263 22 0,119-19 0,-27 1 0,-61 11 0,92-9 0,14 0 0,29 0 0,31-4 0,0-2 0,112-18 0,-222 25 0,-80 0 0,113-9 0,21-1 0,33-2 0,376-2 0,-304 9 0,-322 13 0,142-7 0,1-2 0,-124-8 0,190 2 0,0 0 0,0-1 0,0 1 0,0-1 0,0 0 0,1-1 0,-7-3 0,11 6 0,1 0 0,0 0 0,-1 0 0,1-1 0,-1 1 0,1 0 0,0 0 0,-1-1 0,1 1 0,0 0 0,-1-1 0,1 1 0,0 0 0,-1-1 0,1 1 0,0 0 0,0-1 0,0 1 0,-1-1 0,1 1 0,0-1 0,0 1 0,0 0 0,0-1 0,0 1 0,0-1 0,0 1 0,0-1 0,0 1 0,0-1 0,0 1 0,0-1 0,1-1 0,1 1 0,-1 0 0,0 0 0,1 0 0,-1 0 0,1 0 0,-1 0 0,1 1 0,-1-1 0,1 1 0,0-1 0,-1 1 0,1-1 0,3 1 0,100-14 0,-86 14 0,0-1 0,-1-1 0,1-1 0,-1-1 0,0 0 0,0-2 0,32-13 0,-95 20 0,-208 54 0,576-106 0,-265 42 0,-705 87 0,629-77 0,21-1 0,36 0 0,-17 0 0,524-3 0,-514 4 0,-25 2 0,-53 5 0,-306 29 0,247-30 0,-143-10 0,190-7 0,48 4 0,13 0 0,6 3 0,0-1 0,1 1 0,0 1 0,-1-1 0,1 2 0,0-1 0,0 1 0,0 1 0,11 0 0,13-1 0,502-11 0,-372 11 0,-224 2 0,-706-1 0,736 0 0,17 0 0,1 0 0,-1 0 0,1-1 0,-1-1 0,-21-6 0,46 2 0,14 1 0,71-2 0,-37 5 0,-1-3 0,99-22 0,-262 46-1365,65-13-5461</inkml:trace>
-</inkml:ink>
-</file>
-
 <file path=word/theme/theme1.xml><?xml version="1.0" encoding="utf-8"?>
 <a:theme xmlns:a="http://schemas.openxmlformats.org/drawingml/2006/main" name="Office Theme">
   <a:themeElements>

</xml_diff>